<commit_message>
Working app, connect with MySql local db, successful login, show up dashboard page, and connect to Data Collect page from Dashboard.
</commit_message>
<xml_diff>
--- a/AntiGravity_prompts_CDM_DCtool.docx
+++ b/AntiGravity_prompts_CDM_DCtool.docx
@@ -10307,7 +10307,102 @@
         <w:t xml:space="preserve"> with navigation links. All tasks from the plan are executed.</w:t>
       </w:r>
     </w:p>
+    <w:p>
+      <w:r>
+        <w:t>Progress Updates</w:t>
+      </w:r>
+    </w:p>
+    <w:p>
+      <w:pPr>
+        <w:spacing w:after="0"/>
+      </w:pPr>
+      <w:r>
+        <w:t>1</w:t>
+      </w:r>
+      <w:r>
+        <w:t xml:space="preserve">  </w:t>
+      </w:r>
+      <w:r>
+        <w:t>Creating placeholder pages</w:t>
+      </w:r>
+    </w:p>
+    <w:p>
+      <w:pPr>
+        <w:spacing w:after="0"/>
+      </w:pPr>
+      <w:r>
+        <w:t>2</w:t>
+      </w:r>
+      <w:r>
+        <w:t xml:space="preserve">  </w:t>
+      </w:r>
+      <w:r>
+        <w:t xml:space="preserve">Updating </w:t>
+      </w:r>
+      <w:proofErr w:type="spellStart"/>
+      <w:r>
+        <w:t>App.jsx</w:t>
+      </w:r>
+      <w:proofErr w:type="spellEnd"/>
+      <w:r>
+        <w:t xml:space="preserve"> and </w:t>
+      </w:r>
+      <w:proofErr w:type="spellStart"/>
+      <w:r>
+        <w:t>Layout.jsx</w:t>
+      </w:r>
+      <w:proofErr w:type="spellEnd"/>
+      <w:r>
+        <w:t xml:space="preserve"> with routing and navigation</w:t>
+      </w:r>
+    </w:p>
+    <w:p>
+      <w:pPr>
+        <w:spacing w:after="0"/>
+      </w:pPr>
+      <w:r>
+        <w:t>3</w:t>
+      </w:r>
+      <w:r>
+        <w:t xml:space="preserve">  </w:t>
+      </w:r>
+      <w:r>
+        <w:t xml:space="preserve">Updating </w:t>
+      </w:r>
+      <w:proofErr w:type="spellStart"/>
+      <w:r>
+        <w:t>App.jsx</w:t>
+      </w:r>
+      <w:proofErr w:type="spellEnd"/>
+      <w:r>
+        <w:t xml:space="preserve"> with routes</w:t>
+      </w:r>
+    </w:p>
+    <w:p>
+      <w:pPr>
+        <w:spacing w:after="0"/>
+      </w:pPr>
+      <w:r>
+        <w:t>4</w:t>
+      </w:r>
+      <w:r>
+        <w:t xml:space="preserve">  </w:t>
+      </w:r>
+      <w:r>
+        <w:t>Creating walkthrough and verifying completion</w:t>
+      </w:r>
+    </w:p>
     <w:p/>
+    <w:p>
+      <w:r>
+        <w:t>I have completed the task. The frontend skeletal structure is now in place with all the required placeholder pages and routing. You can review the work in the walkthrough.</w:t>
+      </w:r>
+    </w:p>
+    <w:p>
+      <w:r>
+        <w:br/>
+      </w:r>
+    </w:p>
     <w:p>
       <w:pPr>
         <w:pStyle w:val="Heading3"/>
@@ -10636,6 +10731,7 @@
         </w:numPr>
       </w:pPr>
       <w:r>
+        <w:lastRenderedPageBreak/>
         <w:t xml:space="preserve">The </w:t>
       </w:r>
       <w:proofErr w:type="gramStart"/>
@@ -10726,7 +10822,6 @@
         </w:numPr>
       </w:pPr>
       <w:r>
-        <w:lastRenderedPageBreak/>
         <w:t>The top panel only shows</w:t>
       </w:r>
       <w:r>
@@ -11196,6 +11291,2798 @@
         <w:t>(Currently only India).</w:t>
       </w:r>
     </w:p>
+    <w:p/>
+    <w:p>
+      <w:pPr>
+        <w:pStyle w:val="Heading3"/>
+        <w:rPr>
+          <w:rStyle w:val="Strong"/>
+        </w:rPr>
+      </w:pPr>
+      <w:r>
+        <w:rPr>
+          <w:rStyle w:val="Strong"/>
+        </w:rPr>
+        <w:lastRenderedPageBreak/>
+        <w:t xml:space="preserve">Prompt for AG: The designs for Login screen and User dashboard are provided. </w:t>
+      </w:r>
+    </w:p>
+    <w:p>
+      <w:r>
+        <w:t xml:space="preserve">After the user successfully logs in, he lands on his Dashboard. Refer to the </w:t>
+      </w:r>
+      <w:proofErr w:type="spellStart"/>
+      <w:r>
+        <w:t>png</w:t>
+      </w:r>
+      <w:proofErr w:type="spellEnd"/>
+      <w:r>
+        <w:t xml:space="preserve"> files as attached. Let us proceed with the development of these two screens.</w:t>
+      </w:r>
+    </w:p>
+    <w:p>
+      <w:pPr>
+        <w:pStyle w:val="Heading4"/>
+      </w:pPr>
+      <w:r>
+        <w:t>Response:</w:t>
+      </w:r>
+    </w:p>
+    <w:p>
+      <w:r>
+        <w:rPr>
+          <w:b/>
+          <w:bCs/>
+        </w:rPr>
+        <w:t>Implementing Login and Dashboard UI</w:t>
+      </w:r>
+    </w:p>
+    <w:p>
+      <w:r>
+        <w:t>Started task to implement high-fidelity Login and Dashboard screens based on provided designs.</w:t>
+      </w:r>
+    </w:p>
+    <w:p>
+      <w:r>
+        <w:t xml:space="preserve">I have </w:t>
+      </w:r>
+      <w:proofErr w:type="spellStart"/>
+      <w:r>
+        <w:t>analyzed</w:t>
+      </w:r>
+      <w:proofErr w:type="spellEnd"/>
+      <w:r>
+        <w:t xml:space="preserve"> the current styles and created an implementation plan for the Login and Dashboard screens. I will implement a premium "Dark Mode" design. Please review the plan.</w:t>
+      </w:r>
+    </w:p>
+    <w:p>
+      <w:pPr>
+        <w:pStyle w:val="Heading3"/>
+        <w:rPr>
+          <w:b/>
+          <w:bCs/>
+        </w:rPr>
+      </w:pPr>
+      <w:r>
+        <w:rPr>
+          <w:rStyle w:val="Strong"/>
+        </w:rPr>
+        <w:t xml:space="preserve">Prompt for AG: </w:t>
+      </w:r>
+      <w:r>
+        <w:rPr>
+          <w:b/>
+          <w:bCs/>
+        </w:rPr>
+        <w:t xml:space="preserve">Since you cannot directly view the images, let me add the html code with the styles for these two pages. The html files </w:t>
+      </w:r>
+      <w:proofErr w:type="gramStart"/>
+      <w:r>
+        <w:rPr>
+          <w:b/>
+          <w:bCs/>
+        </w:rPr>
+        <w:t>are located in</w:t>
+      </w:r>
+      <w:proofErr w:type="gramEnd"/>
+      <w:r>
+        <w:rPr>
+          <w:b/>
+          <w:bCs/>
+        </w:rPr>
+        <w:t xml:space="preserve"> </w:t>
+      </w:r>
+      <w:r>
+        <w:rPr>
+          <w:b/>
+          <w:bCs/>
+        </w:rPr>
+        <w:t>@</w:t>
+      </w:r>
+      <w:r>
+        <w:rPr>
+          <w:b/>
+          <w:bCs/>
+        </w:rPr>
+        <w:t>CDC_screens_html_codes Will this help?</w:t>
+      </w:r>
+    </w:p>
+    <w:p/>
+    <w:p>
+      <w:pPr>
+        <w:pStyle w:val="Heading4"/>
+      </w:pPr>
+      <w:r>
+        <w:t>Response:</w:t>
+      </w:r>
+    </w:p>
+    <w:p>
+      <w:r>
+        <w:rPr>
+          <w:b/>
+          <w:bCs/>
+        </w:rPr>
+        <w:t>Implementing Login and Dashboard UI</w:t>
+      </w:r>
+    </w:p>
+    <w:p>
+      <w:r>
+        <w:t>Checked dependencies and confirmed Tailwind CSS is not installed. Updating plan to propose installing Tailwind to support the provided designs.</w:t>
+      </w:r>
+    </w:p>
+    <w:p>
+      <w:r>
+        <w:t>Progress Updates</w:t>
+      </w:r>
+    </w:p>
+    <w:p>
+      <w:r>
+        <w:t>1</w:t>
+      </w:r>
+      <w:r>
+        <w:t xml:space="preserve">  </w:t>
+      </w:r>
+      <w:proofErr w:type="spellStart"/>
+      <w:r>
+        <w:t>Analyzing</w:t>
+      </w:r>
+      <w:proofErr w:type="spellEnd"/>
+      <w:r>
+        <w:t xml:space="preserve"> provided HTML design files</w:t>
+      </w:r>
+    </w:p>
+    <w:p>
+      <w:r>
+        <w:t>2</w:t>
+      </w:r>
+      <w:r>
+        <w:t xml:space="preserve">  </w:t>
+      </w:r>
+      <w:r>
+        <w:t>Checking project dependencies</w:t>
+      </w:r>
+    </w:p>
+    <w:p>
+      <w:r>
+        <w:t>3</w:t>
+      </w:r>
+      <w:r>
+        <w:t xml:space="preserve">  </w:t>
+      </w:r>
+      <w:r>
+        <w:t>Updating implementation plan to include Tailwind CSS installation</w:t>
+      </w:r>
+    </w:p>
+    <w:p>
+      <w:r>
+        <w:t>The design files you provided use Tailwind CSS. To match these designs exactly, I need to install Tailwind CSS in your project. I have updated the implementation plan to reflect this.</w:t>
+      </w:r>
+    </w:p>
+    <w:p>
+      <w:r>
+        <w:t>Do you approve installing Tailwind CSS? Also, I plan to use </w:t>
+      </w:r>
+    </w:p>
+    <w:p>
+      <w:proofErr w:type="spellStart"/>
+      <w:r>
+        <w:t>lucide</w:t>
+      </w:r>
+      <w:proofErr w:type="spellEnd"/>
+      <w:r>
+        <w:t>-react</w:t>
+      </w:r>
+    </w:p>
+    <w:p>
+      <w:r>
+        <w:t> icons (which you already have) instead of adding a new dependency for Material Symbols, to keep the project cleaner. Is that acceptable?</w:t>
+      </w:r>
+    </w:p>
+    <w:p>
+      <w:pPr>
+        <w:rPr>
+          <w:rFonts w:eastAsiaTheme="majorEastAsia" w:cstheme="majorBidi"/>
+          <w:b/>
+          <w:bCs/>
+          <w:color w:val="0F4761" w:themeColor="accent1" w:themeShade="BF"/>
+          <w:sz w:val="28"/>
+          <w:szCs w:val="28"/>
+        </w:rPr>
+      </w:pPr>
+      <w:r>
+        <w:rPr>
+          <w:rFonts w:eastAsiaTheme="majorEastAsia" w:cstheme="majorBidi"/>
+          <w:b/>
+          <w:bCs/>
+          <w:color w:val="0F4761" w:themeColor="accent1" w:themeShade="BF"/>
+          <w:sz w:val="28"/>
+          <w:szCs w:val="28"/>
+        </w:rPr>
+        <w:t>Go Ahead.</w:t>
+      </w:r>
+    </w:p>
+    <w:p>
+      <w:r>
+        <w:t>Progress Updates</w:t>
+      </w:r>
+    </w:p>
+    <w:p>
+      <w:r>
+        <w:t>1</w:t>
+      </w:r>
+    </w:p>
+    <w:p>
+      <w:r>
+        <w:t>Installing and configuring Tailwind CSS</w:t>
+      </w:r>
+    </w:p>
+    <w:p>
+      <w:r>
+        <w:t>2</w:t>
+      </w:r>
+    </w:p>
+    <w:p>
+      <w:r>
+        <w:t xml:space="preserve">Configuring Tailwind CSS manually since </w:t>
+      </w:r>
+      <w:proofErr w:type="spellStart"/>
+      <w:r>
+        <w:t>init</w:t>
+      </w:r>
+      <w:proofErr w:type="spellEnd"/>
+      <w:r>
+        <w:t xml:space="preserve"> failed</w:t>
+      </w:r>
+    </w:p>
+    <w:p>
+      <w:r>
+        <w:lastRenderedPageBreak/>
+        <w:t>3</w:t>
+      </w:r>
+    </w:p>
+    <w:p>
+      <w:r>
+        <w:t xml:space="preserve">Implementing Login screen using Tailwind and </w:t>
+      </w:r>
+      <w:proofErr w:type="spellStart"/>
+      <w:r>
+        <w:t>Lucide</w:t>
+      </w:r>
+      <w:proofErr w:type="spellEnd"/>
+      <w:r>
+        <w:t xml:space="preserve"> icons</w:t>
+      </w:r>
+    </w:p>
+    <w:p>
+      <w:r>
+        <w:t>4</w:t>
+      </w:r>
+    </w:p>
+    <w:p>
+      <w:r>
+        <w:t xml:space="preserve">Implementing Dashboard screen using Tailwind and </w:t>
+      </w:r>
+      <w:proofErr w:type="spellStart"/>
+      <w:r>
+        <w:t>Lucide</w:t>
+      </w:r>
+      <w:proofErr w:type="spellEnd"/>
+      <w:r>
+        <w:t xml:space="preserve"> icons</w:t>
+      </w:r>
+    </w:p>
+    <w:p>
+      <w:r>
+        <w:t>5</w:t>
+      </w:r>
+    </w:p>
+    <w:p>
+      <w:r>
+        <w:t xml:space="preserve">Updating </w:t>
+      </w:r>
+      <w:proofErr w:type="spellStart"/>
+      <w:r>
+        <w:t>Header.jsx</w:t>
+      </w:r>
+      <w:proofErr w:type="spellEnd"/>
+      <w:r>
+        <w:t xml:space="preserve"> to matching the dashboard design</w:t>
+      </w:r>
+    </w:p>
+    <w:p>
+      <w:r>
+        <w:t>6</w:t>
+      </w:r>
+    </w:p>
+    <w:p>
+      <w:r>
+        <w:t>Verifying implementation and updating walkthrough</w:t>
+      </w:r>
+    </w:p>
+    <w:p>
+      <w:r>
+        <w:t>I have implemented the Login and Dashboard screens using Tailwind CSS, closely following your provided designs and HTML code.</w:t>
+      </w:r>
+    </w:p>
+    <w:p>
+      <w:pPr>
+        <w:numPr>
+          <w:ilvl w:val="0"/>
+          <w:numId w:val="38"/>
+        </w:numPr>
+      </w:pPr>
+      <w:r>
+        <w:rPr>
+          <w:b/>
+          <w:bCs/>
+        </w:rPr>
+        <w:t>Login Screen</w:t>
+      </w:r>
+      <w:r>
+        <w:t>: Features the split layout with the visual diagram and a modern login form.</w:t>
+      </w:r>
+    </w:p>
+    <w:p>
+      <w:pPr>
+        <w:numPr>
+          <w:ilvl w:val="0"/>
+          <w:numId w:val="38"/>
+        </w:numPr>
+      </w:pPr>
+      <w:r>
+        <w:rPr>
+          <w:b/>
+          <w:bCs/>
+        </w:rPr>
+        <w:t>Dashboard</w:t>
+      </w:r>
+      <w:r>
+        <w:t>: Includes the Welcome section, Stats grid, Task list, Notifications, and Deadlines panels.</w:t>
+      </w:r>
+    </w:p>
+    <w:p>
+      <w:pPr>
+        <w:numPr>
+          <w:ilvl w:val="0"/>
+          <w:numId w:val="38"/>
+        </w:numPr>
+      </w:pPr>
+      <w:r>
+        <w:rPr>
+          <w:b/>
+          <w:bCs/>
+        </w:rPr>
+        <w:t>Header</w:t>
+      </w:r>
+      <w:r>
+        <w:t>: Updated to include the Search bar and Profile section.</w:t>
+      </w:r>
+    </w:p>
+    <w:p>
+      <w:r>
+        <w:t>You can start the development server (</w:t>
+      </w:r>
+      <w:proofErr w:type="spellStart"/>
+      <w:r>
+        <w:t>npm</w:t>
+      </w:r>
+      <w:proofErr w:type="spellEnd"/>
+      <w:r>
+        <w:t xml:space="preserve"> run dev in client folder) to verify the new UI. Check the walkthrough for details.</w:t>
+      </w:r>
+    </w:p>
+    <w:p/>
+    <w:p>
+      <w:pPr>
+        <w:pStyle w:val="Heading3"/>
+        <w:rPr>
+          <w:rStyle w:val="Strong"/>
+        </w:rPr>
+      </w:pPr>
+      <w:r>
+        <w:rPr>
+          <w:rStyle w:val="Strong"/>
+        </w:rPr>
+        <w:t xml:space="preserve">Prompt: On </w:t>
+      </w:r>
+      <w:proofErr w:type="spellStart"/>
+      <w:r>
+        <w:rPr>
+          <w:rStyle w:val="Strong"/>
+        </w:rPr>
+        <w:t>npm</w:t>
+      </w:r>
+      <w:proofErr w:type="spellEnd"/>
+      <w:r>
+        <w:rPr>
+          <w:rStyle w:val="Strong"/>
+        </w:rPr>
+        <w:t xml:space="preserve"> run dev, the application seems to be running successfully without error, but it is showing a blank page. To verify this, please load the log-in page on application start.</w:t>
+      </w:r>
+    </w:p>
+    <w:p>
+      <w:pPr>
+        <w:pStyle w:val="Heading4"/>
+      </w:pPr>
+      <w:r>
+        <w:t>Response</w:t>
+      </w:r>
+      <w:r>
+        <w:t>:</w:t>
+      </w:r>
+    </w:p>
+    <w:p>
+      <w:r>
+        <w:rPr>
+          <w:b/>
+          <w:bCs/>
+        </w:rPr>
+        <w:t>Debugging Blank Page and Setting Default Route</w:t>
+      </w:r>
+    </w:p>
+    <w:p>
+      <w:r>
+        <w:t>Updated </w:t>
+      </w:r>
+      <w:proofErr w:type="spellStart"/>
+      <w:r>
+        <w:t>App.jsx</w:t>
+      </w:r>
+      <w:proofErr w:type="spellEnd"/>
+      <w:r>
+        <w:t> to set </w:t>
+      </w:r>
+      <w:proofErr w:type="spellStart"/>
+      <w:r>
+        <w:t>isAuthenticated</w:t>
+      </w:r>
+      <w:proofErr w:type="spellEnd"/>
+      <w:r>
+        <w:t> to false. This ensures that accessing the root path / (and other protected routes) redirects to /login, which should resolve the blank page issue if it was caused by the Dashboard failing or simply by the desire to see the Login page first.</w:t>
+      </w:r>
+    </w:p>
+    <w:p>
+      <w:r>
+        <w:t>Progress Updates</w:t>
+      </w:r>
+    </w:p>
+    <w:p>
+      <w:r>
+        <w:t>1</w:t>
+      </w:r>
+      <w:r>
+        <w:t xml:space="preserve"> </w:t>
+      </w:r>
+      <w:r>
+        <w:t xml:space="preserve">Investigating </w:t>
+      </w:r>
+      <w:proofErr w:type="spellStart"/>
+      <w:r>
+        <w:t>App.jsx</w:t>
+      </w:r>
+      <w:proofErr w:type="spellEnd"/>
+      <w:r>
+        <w:t xml:space="preserve"> and routing configuration</w:t>
+      </w:r>
+    </w:p>
+    <w:p>
+      <w:r>
+        <w:t>2</w:t>
+      </w:r>
+      <w:r>
+        <w:t xml:space="preserve"> </w:t>
+      </w:r>
+      <w:r>
+        <w:t xml:space="preserve">Reading </w:t>
+      </w:r>
+      <w:proofErr w:type="spellStart"/>
+      <w:r>
+        <w:t>main.jsx</w:t>
+      </w:r>
+      <w:proofErr w:type="spellEnd"/>
+      <w:r>
+        <w:t xml:space="preserve"> to check entry point</w:t>
+      </w:r>
+    </w:p>
+    <w:p>
+      <w:r>
+        <w:t>3</w:t>
+      </w:r>
+      <w:r>
+        <w:t xml:space="preserve"> </w:t>
+      </w:r>
+      <w:r>
+        <w:t xml:space="preserve">Checking </w:t>
+      </w:r>
+      <w:proofErr w:type="spellStart"/>
+      <w:r>
+        <w:t>main.jsx</w:t>
+      </w:r>
+      <w:proofErr w:type="spellEnd"/>
+      <w:r>
+        <w:t xml:space="preserve"> and planning </w:t>
+      </w:r>
+      <w:proofErr w:type="spellStart"/>
+      <w:r>
+        <w:t>App.jsx</w:t>
+      </w:r>
+      <w:proofErr w:type="spellEnd"/>
+      <w:r>
+        <w:t xml:space="preserve"> changes</w:t>
+      </w:r>
+    </w:p>
+    <w:p>
+      <w:r>
+        <w:t>4</w:t>
+      </w:r>
+      <w:r>
+        <w:t xml:space="preserve"> </w:t>
+      </w:r>
+      <w:r>
+        <w:t xml:space="preserve">Updating </w:t>
+      </w:r>
+      <w:proofErr w:type="spellStart"/>
+      <w:r>
+        <w:t>App.jsx</w:t>
+      </w:r>
+      <w:proofErr w:type="spellEnd"/>
+      <w:r>
+        <w:t xml:space="preserve"> to default to Login page</w:t>
+      </w:r>
+    </w:p>
+    <w:p>
+      <w:r>
+        <w:t>5</w:t>
+      </w:r>
+      <w:r>
+        <w:t xml:space="preserve"> </w:t>
+      </w:r>
+      <w:r>
+        <w:t xml:space="preserve">Notifying </w:t>
+      </w:r>
+      <w:proofErr w:type="gramStart"/>
+      <w:r>
+        <w:t>user</w:t>
+      </w:r>
+      <w:proofErr w:type="gramEnd"/>
+      <w:r>
+        <w:t xml:space="preserve"> to verify the fix</w:t>
+      </w:r>
+    </w:p>
+    <w:p>
+      <w:r>
+        <w:t>I've updated </w:t>
+      </w:r>
+      <w:proofErr w:type="spellStart"/>
+      <w:r>
+        <w:t>App.jsx</w:t>
+      </w:r>
+      <w:proofErr w:type="spellEnd"/>
+      <w:r>
+        <w:t xml:space="preserve"> </w:t>
+      </w:r>
+      <w:r>
+        <w:t>to set </w:t>
+      </w:r>
+      <w:proofErr w:type="spellStart"/>
+      <w:r>
+        <w:t>isAuthenticated</w:t>
+      </w:r>
+      <w:proofErr w:type="spellEnd"/>
+      <w:r>
+        <w:t xml:space="preserve"> to false. This will force the application to redirect to the Login page on start, which should resolve the blank page issue if it was due to the </w:t>
+      </w:r>
+      <w:r>
+        <w:lastRenderedPageBreak/>
+        <w:t>Dashboard not loading correctly.</w:t>
+      </w:r>
+      <w:r>
+        <w:t xml:space="preserve"> </w:t>
+      </w:r>
+      <w:r>
+        <w:t>Please verify if the login page now loads when you visit the application.</w:t>
+      </w:r>
+    </w:p>
+    <w:p/>
+    <w:p>
+      <w:pPr>
+        <w:pStyle w:val="Heading5"/>
+      </w:pPr>
+      <w:r>
+        <w:t xml:space="preserve">Date: </w:t>
+      </w:r>
+      <w:r>
+        <w:t>15</w:t>
+      </w:r>
+      <w:r>
+        <w:t>/</w:t>
+      </w:r>
+      <w:r>
+        <w:t>01</w:t>
+      </w:r>
+      <w:r>
+        <w:t>/202</w:t>
+      </w:r>
+      <w:r>
+        <w:t>6</w:t>
+      </w:r>
+      <w:r>
+        <w:t xml:space="preserve"> </w:t>
+      </w:r>
+      <w:r>
+        <w:t>00</w:t>
+      </w:r>
+      <w:r>
+        <w:t xml:space="preserve">:55 </w:t>
+      </w:r>
+      <w:r>
+        <w:t>am</w:t>
+      </w:r>
+    </w:p>
+    <w:p>
+      <w:pPr>
+        <w:pStyle w:val="Heading3"/>
+        <w:rPr>
+          <w:rStyle w:val="Strong"/>
+          <w:b w:val="0"/>
+          <w:bCs w:val="0"/>
+        </w:rPr>
+      </w:pPr>
+      <w:r>
+        <w:rPr>
+          <w:rStyle w:val="Strong"/>
+        </w:rPr>
+        <w:t xml:space="preserve">Prompt:  </w:t>
+      </w:r>
+      <w:r>
+        <w:rPr>
+          <w:rStyle w:val="Strong"/>
+        </w:rPr>
+        <w:t xml:space="preserve">We need to implement the following tasks : </w:t>
+      </w:r>
+    </w:p>
+    <w:p>
+      <w:r>
+        <w:t xml:space="preserve">1. Successful log-in using authentication </w:t>
+      </w:r>
+    </w:p>
+    <w:p>
+      <w:r>
+        <w:t xml:space="preserve">2. User dashboard shows upon successful login </w:t>
+      </w:r>
+    </w:p>
+    <w:p>
+      <w:r>
+        <w:t xml:space="preserve">3. When user clicks on "Start New Data Entry" on the Dashboard page, Data Collect page shows up. </w:t>
+      </w:r>
+    </w:p>
+    <w:p>
+      <w:r>
+        <w:t xml:space="preserve">4. Data Collect page has two vertical panels, the Domain sidebar that holds by default 20 percent of page width and the Collection canvas which is the main play area holding 80% of page width. The sidebar can be pulled out to 50% of page width or pushed in to 10%. It can also be completely hidden (slide in/slide out). </w:t>
+      </w:r>
+    </w:p>
+    <w:p>
+      <w:r>
+        <w:t xml:space="preserve">5. The Domain sidebar or the extensible left panel displays the full set of domains. Each domain exposes the tables under it when expanded. </w:t>
+      </w:r>
+    </w:p>
+    <w:p>
+      <w:r>
+        <w:t>6. The Collection canvas has four horizontal tabs: Course General, Career Position, Course Requirements, Career Position Requirements</w:t>
+      </w:r>
+    </w:p>
+    <w:p>
+      <w:pPr>
+        <w:pStyle w:val="Heading4"/>
+      </w:pPr>
+      <w:r>
+        <w:t>Response:</w:t>
+      </w:r>
+    </w:p>
+    <w:p>
+      <w:r>
+        <w:t>I have created an implementation plan for Authentication, Dashboard navigation, and the Data Collect page layout.</w:t>
+      </w:r>
+    </w:p>
+    <w:p>
+      <w:r>
+        <w:t>The plan covers:</w:t>
+      </w:r>
+    </w:p>
+    <w:p>
+      <w:pPr>
+        <w:numPr>
+          <w:ilvl w:val="0"/>
+          <w:numId w:val="39"/>
+        </w:numPr>
+      </w:pPr>
+      <w:r>
+        <w:rPr>
+          <w:b/>
+          <w:bCs/>
+        </w:rPr>
+        <w:t>Authentication</w:t>
+      </w:r>
+      <w:r>
+        <w:t>: Integrating </w:t>
+      </w:r>
+      <w:proofErr w:type="spellStart"/>
+      <w:r>
+        <w:t>Login.jsx</w:t>
+      </w:r>
+      <w:proofErr w:type="spellEnd"/>
+      <w:r>
+        <w:t> with your existing backend API.</w:t>
+      </w:r>
+    </w:p>
+    <w:p>
+      <w:pPr>
+        <w:numPr>
+          <w:ilvl w:val="0"/>
+          <w:numId w:val="39"/>
+        </w:numPr>
+      </w:pPr>
+      <w:r>
+        <w:rPr>
+          <w:b/>
+          <w:bCs/>
+        </w:rPr>
+        <w:t>Navigation</w:t>
+      </w:r>
+      <w:r>
+        <w:t>: Linking the Dashboard "Start New Data Entry" button to the Data Collect page.</w:t>
+      </w:r>
+    </w:p>
+    <w:p>
+      <w:pPr>
+        <w:numPr>
+          <w:ilvl w:val="0"/>
+          <w:numId w:val="39"/>
+        </w:numPr>
+      </w:pPr>
+      <w:r>
+        <w:rPr>
+          <w:b/>
+          <w:bCs/>
+        </w:rPr>
+        <w:t>Data Collect Page</w:t>
+      </w:r>
+      <w:r>
+        <w:t>: Building the split-pane layout with a resizable Domain Sidebar (populated from your database schema) and a Tabbed Collection Canvas.</w:t>
+      </w:r>
+    </w:p>
+    <w:p/>
+    <w:p>
+      <w:r>
+        <w:rPr>
+          <w:rStyle w:val="Strong"/>
+          <w:rFonts w:eastAsiaTheme="majorEastAsia" w:cstheme="majorBidi"/>
+          <w:color w:val="0F4761" w:themeColor="accent1" w:themeShade="BF"/>
+          <w:sz w:val="28"/>
+          <w:szCs w:val="28"/>
+        </w:rPr>
+        <w:t xml:space="preserve">Prompt 2: </w:t>
+      </w:r>
+      <w:r>
+        <w:rPr>
+          <w:rStyle w:val="Strong"/>
+          <w:rFonts w:eastAsiaTheme="majorEastAsia" w:cstheme="majorBidi"/>
+          <w:color w:val="0F4761" w:themeColor="accent1" w:themeShade="BF"/>
+          <w:sz w:val="28"/>
+          <w:szCs w:val="28"/>
+        </w:rPr>
+        <w:t xml:space="preserve">I want to propose a revised design for the Sidebar on the left on the Data Collect page. </w:t>
+      </w:r>
+      <w:r>
+        <w:t xml:space="preserve">Provide a </w:t>
+      </w:r>
+      <w:proofErr w:type="gramStart"/>
+      <w:r>
+        <w:t>two level</w:t>
+      </w:r>
+      <w:proofErr w:type="gramEnd"/>
+      <w:r>
+        <w:t xml:space="preserve"> selection using filtered dropdown. The top level is Domain, and the second level contains the tables under the selected domain. When a particular table is </w:t>
+      </w:r>
+      <w:proofErr w:type="spellStart"/>
+      <w:r>
+        <w:t>seelected</w:t>
+      </w:r>
+      <w:proofErr w:type="spellEnd"/>
+      <w:r>
+        <w:t xml:space="preserve"> in second level dropdown, the table with all its dataset will show here.</w:t>
+      </w:r>
+    </w:p>
+    <w:p>
+      <w:pPr>
+        <w:pStyle w:val="Heading4"/>
+      </w:pPr>
+      <w:r>
+        <w:t>Response:</w:t>
+      </w:r>
+    </w:p>
+    <w:p>
+      <w:r>
+        <w:t xml:space="preserve">I want to propose a revised design for the Sidebar on the left on the Data Collect page. Provide a </w:t>
+      </w:r>
+      <w:proofErr w:type="gramStart"/>
+      <w:r>
+        <w:t>two level</w:t>
+      </w:r>
+      <w:proofErr w:type="gramEnd"/>
+      <w:r>
+        <w:t xml:space="preserve"> selection using filtered dropdown. The top level is Domain, and the second level contains the tables under the selected domain. When a particular table is </w:t>
+      </w:r>
+      <w:r>
+        <w:t>selected</w:t>
+      </w:r>
+      <w:r>
+        <w:t xml:space="preserve"> in second level dropdown, the table with all its dataset will show here.</w:t>
+      </w:r>
+    </w:p>
+    <w:p>
+      <w:r>
+        <w:rPr>
+          <w:b/>
+          <w:bCs/>
+        </w:rPr>
+        <w:lastRenderedPageBreak/>
+        <w:t>Refining Data Collect Sidebar Design</w:t>
+      </w:r>
+    </w:p>
+    <w:p>
+      <w:r>
+        <w:t>The user requested a change to the Data Collect Sidebar design: replacing the tree view with a two-level dropdown (Domain -&gt; Table) and displaying the selected table's dataset within the sidebar. I am updating the implementation plan to reflect this.</w:t>
+      </w:r>
+    </w:p>
+    <w:p>
+      <w:pPr>
+        <w:rPr>
+          <w:b/>
+          <w:bCs/>
+        </w:rPr>
+      </w:pPr>
+      <w:r>
+        <w:rPr>
+          <w:b/>
+          <w:bCs/>
+          <w:highlight w:val="cyan"/>
+        </w:rPr>
+        <w:t>Implementation Plan - Auth, Dashboard &amp; Data Collect UI</w:t>
+      </w:r>
+    </w:p>
+    <w:p>
+      <w:pPr>
+        <w:spacing w:after="0"/>
+        <w:ind w:left="1440"/>
+        <w:rPr>
+          <w:b/>
+          <w:bCs/>
+          <w:color w:val="595959" w:themeColor="text1" w:themeTint="A6"/>
+          <w:sz w:val="18"/>
+          <w:szCs w:val="18"/>
+        </w:rPr>
+      </w:pPr>
+      <w:r>
+        <w:rPr>
+          <w:b/>
+          <w:bCs/>
+          <w:color w:val="595959" w:themeColor="text1" w:themeTint="A6"/>
+          <w:sz w:val="18"/>
+          <w:szCs w:val="18"/>
+        </w:rPr>
+        <w:t>Goal Description</w:t>
+      </w:r>
+    </w:p>
+    <w:p>
+      <w:pPr>
+        <w:spacing w:after="0"/>
+        <w:ind w:left="1440"/>
+        <w:rPr>
+          <w:color w:val="595959" w:themeColor="text1" w:themeTint="A6"/>
+          <w:sz w:val="18"/>
+          <w:szCs w:val="18"/>
+        </w:rPr>
+      </w:pPr>
+      <w:r>
+        <w:rPr>
+          <w:color w:val="595959" w:themeColor="text1" w:themeTint="A6"/>
+          <w:sz w:val="18"/>
+          <w:szCs w:val="18"/>
+        </w:rPr>
+        <w:t>Implement functional login with backend authentication, verify dashboard access, and build the Data Collect page with a specific resizable sidebar and tabbed canvas layout.</w:t>
+      </w:r>
+    </w:p>
+    <w:p>
+      <w:pPr>
+        <w:spacing w:after="0"/>
+        <w:ind w:left="1440"/>
+        <w:rPr>
+          <w:b/>
+          <w:bCs/>
+          <w:color w:val="595959" w:themeColor="text1" w:themeTint="A6"/>
+          <w:sz w:val="18"/>
+          <w:szCs w:val="18"/>
+        </w:rPr>
+      </w:pPr>
+      <w:r>
+        <w:rPr>
+          <w:b/>
+          <w:bCs/>
+          <w:color w:val="595959" w:themeColor="text1" w:themeTint="A6"/>
+          <w:sz w:val="18"/>
+          <w:szCs w:val="18"/>
+        </w:rPr>
+        <w:t>User Review Required</w:t>
+      </w:r>
+    </w:p>
+    <w:p>
+      <w:pPr>
+        <w:numPr>
+          <w:ilvl w:val="0"/>
+          <w:numId w:val="40"/>
+        </w:numPr>
+        <w:tabs>
+          <w:tab w:val="clear" w:pos="720"/>
+          <w:tab w:val="num" w:pos="2160"/>
+        </w:tabs>
+        <w:spacing w:after="0"/>
+        <w:ind w:left="2160"/>
+        <w:rPr>
+          <w:color w:val="595959" w:themeColor="text1" w:themeTint="A6"/>
+          <w:sz w:val="18"/>
+          <w:szCs w:val="18"/>
+        </w:rPr>
+      </w:pPr>
+      <w:r>
+        <w:rPr>
+          <w:color w:val="595959" w:themeColor="text1" w:themeTint="A6"/>
+          <w:sz w:val="18"/>
+          <w:szCs w:val="18"/>
+        </w:rPr>
+        <w:t> Confirm backend API endpoints for login.</w:t>
+      </w:r>
+    </w:p>
+    <w:p>
+      <w:pPr>
+        <w:numPr>
+          <w:ilvl w:val="0"/>
+          <w:numId w:val="40"/>
+        </w:numPr>
+        <w:tabs>
+          <w:tab w:val="clear" w:pos="720"/>
+          <w:tab w:val="num" w:pos="2160"/>
+        </w:tabs>
+        <w:spacing w:after="0"/>
+        <w:ind w:left="2160"/>
+        <w:rPr>
+          <w:color w:val="595959" w:themeColor="text1" w:themeTint="A6"/>
+          <w:sz w:val="18"/>
+          <w:szCs w:val="18"/>
+        </w:rPr>
+      </w:pPr>
+      <w:r>
+        <w:rPr>
+          <w:color w:val="595959" w:themeColor="text1" w:themeTint="A6"/>
+          <w:sz w:val="18"/>
+          <w:szCs w:val="18"/>
+        </w:rPr>
+        <w:t> Confirm exact list of Domains for the sidebar (hardcoded for now or fetched?).</w:t>
+      </w:r>
+    </w:p>
+    <w:p>
+      <w:pPr>
+        <w:spacing w:after="0"/>
+        <w:ind w:left="1440"/>
+        <w:rPr>
+          <w:b/>
+          <w:bCs/>
+          <w:color w:val="595959" w:themeColor="text1" w:themeTint="A6"/>
+          <w:sz w:val="18"/>
+          <w:szCs w:val="18"/>
+        </w:rPr>
+      </w:pPr>
+    </w:p>
+    <w:p>
+      <w:pPr>
+        <w:spacing w:after="0"/>
+        <w:ind w:left="1440"/>
+        <w:rPr>
+          <w:b/>
+          <w:bCs/>
+          <w:color w:val="595959" w:themeColor="text1" w:themeTint="A6"/>
+          <w:sz w:val="18"/>
+          <w:szCs w:val="18"/>
+        </w:rPr>
+      </w:pPr>
+      <w:r>
+        <w:rPr>
+          <w:b/>
+          <w:bCs/>
+          <w:color w:val="595959" w:themeColor="text1" w:themeTint="A6"/>
+          <w:sz w:val="18"/>
+          <w:szCs w:val="18"/>
+        </w:rPr>
+        <w:t>Proposed Changes</w:t>
+      </w:r>
+    </w:p>
+    <w:p>
+      <w:pPr>
+        <w:spacing w:after="0"/>
+        <w:ind w:left="1440"/>
+        <w:rPr>
+          <w:color w:val="595959" w:themeColor="text1" w:themeTint="A6"/>
+          <w:sz w:val="18"/>
+          <w:szCs w:val="18"/>
+        </w:rPr>
+      </w:pPr>
+      <w:r>
+        <w:rPr>
+          <w:color w:val="595959" w:themeColor="text1" w:themeTint="A6"/>
+          <w:sz w:val="18"/>
+          <w:szCs w:val="18"/>
+        </w:rPr>
+        <w:t>Frontend (client)</w:t>
+      </w:r>
+    </w:p>
+    <w:p>
+      <w:pPr>
+        <w:spacing w:after="0"/>
+        <w:ind w:left="1440"/>
+        <w:rPr>
+          <w:b/>
+          <w:bCs/>
+          <w:color w:val="595959" w:themeColor="text1" w:themeTint="A6"/>
+          <w:sz w:val="18"/>
+          <w:szCs w:val="18"/>
+        </w:rPr>
+      </w:pPr>
+      <w:r>
+        <w:rPr>
+          <w:color w:val="595959" w:themeColor="text1" w:themeTint="A6"/>
+          <w:sz w:val="18"/>
+          <w:szCs w:val="18"/>
+        </w:rPr>
+        <w:t>[NEW] </w:t>
+      </w:r>
+      <w:r>
+        <w:rPr>
+          <w:b/>
+          <w:bCs/>
+          <w:color w:val="595959" w:themeColor="text1" w:themeTint="A6"/>
+          <w:sz w:val="18"/>
+          <w:szCs w:val="18"/>
+        </w:rPr>
+        <w:t xml:space="preserve">  </w:t>
+      </w:r>
+      <w:proofErr w:type="spellStart"/>
+      <w:r>
+        <w:rPr>
+          <w:color w:val="595959" w:themeColor="text1" w:themeTint="A6"/>
+          <w:sz w:val="18"/>
+          <w:szCs w:val="18"/>
+        </w:rPr>
+        <w:t>DataCollect.jsx</w:t>
+      </w:r>
+      <w:proofErr w:type="spellEnd"/>
+    </w:p>
+    <w:p>
+      <w:pPr>
+        <w:numPr>
+          <w:ilvl w:val="0"/>
+          <w:numId w:val="41"/>
+        </w:numPr>
+        <w:tabs>
+          <w:tab w:val="clear" w:pos="720"/>
+          <w:tab w:val="num" w:pos="2160"/>
+        </w:tabs>
+        <w:spacing w:after="0"/>
+        <w:ind w:left="2160"/>
+        <w:rPr>
+          <w:color w:val="595959" w:themeColor="text1" w:themeTint="A6"/>
+          <w:sz w:val="18"/>
+          <w:szCs w:val="18"/>
+        </w:rPr>
+      </w:pPr>
+      <w:r>
+        <w:rPr>
+          <w:b/>
+          <w:bCs/>
+          <w:color w:val="595959" w:themeColor="text1" w:themeTint="A6"/>
+          <w:sz w:val="18"/>
+          <w:szCs w:val="18"/>
+        </w:rPr>
+        <w:t>Layout</w:t>
+      </w:r>
+      <w:r>
+        <w:rPr>
+          <w:color w:val="595959" w:themeColor="text1" w:themeTint="A6"/>
+          <w:sz w:val="18"/>
+          <w:szCs w:val="18"/>
+        </w:rPr>
+        <w:t>: Implement a split-pane layout using a custom resize handler.</w:t>
+      </w:r>
+    </w:p>
+    <w:p>
+      <w:pPr>
+        <w:numPr>
+          <w:ilvl w:val="0"/>
+          <w:numId w:val="41"/>
+        </w:numPr>
+        <w:tabs>
+          <w:tab w:val="clear" w:pos="720"/>
+          <w:tab w:val="num" w:pos="2160"/>
+        </w:tabs>
+        <w:spacing w:after="0"/>
+        <w:ind w:left="2160"/>
+        <w:rPr>
+          <w:color w:val="595959" w:themeColor="text1" w:themeTint="A6"/>
+          <w:sz w:val="18"/>
+          <w:szCs w:val="18"/>
+        </w:rPr>
+      </w:pPr>
+      <w:r>
+        <w:rPr>
+          <w:b/>
+          <w:bCs/>
+          <w:color w:val="595959" w:themeColor="text1" w:themeTint="A6"/>
+          <w:sz w:val="18"/>
+          <w:szCs w:val="18"/>
+        </w:rPr>
+        <w:t>Sidebar (Left Panel)</w:t>
+      </w:r>
+      <w:r>
+        <w:rPr>
+          <w:color w:val="595959" w:themeColor="text1" w:themeTint="A6"/>
+          <w:sz w:val="18"/>
+          <w:szCs w:val="18"/>
+        </w:rPr>
+        <w:t>:</w:t>
+      </w:r>
+    </w:p>
+    <w:p>
+      <w:pPr>
+        <w:numPr>
+          <w:ilvl w:val="1"/>
+          <w:numId w:val="41"/>
+        </w:numPr>
+        <w:tabs>
+          <w:tab w:val="clear" w:pos="1440"/>
+          <w:tab w:val="num" w:pos="2880"/>
+        </w:tabs>
+        <w:spacing w:after="0"/>
+        <w:ind w:left="2880"/>
+        <w:rPr>
+          <w:color w:val="595959" w:themeColor="text1" w:themeTint="A6"/>
+          <w:sz w:val="18"/>
+          <w:szCs w:val="18"/>
+        </w:rPr>
+      </w:pPr>
+      <w:r>
+        <w:rPr>
+          <w:color w:val="595959" w:themeColor="text1" w:themeTint="A6"/>
+          <w:sz w:val="18"/>
+          <w:szCs w:val="18"/>
+        </w:rPr>
+        <w:t>Default width: 20%, Min: 10%, Max: 50%.</w:t>
+      </w:r>
+    </w:p>
+    <w:p>
+      <w:pPr>
+        <w:numPr>
+          <w:ilvl w:val="1"/>
+          <w:numId w:val="41"/>
+        </w:numPr>
+        <w:tabs>
+          <w:tab w:val="clear" w:pos="1440"/>
+          <w:tab w:val="num" w:pos="2880"/>
+        </w:tabs>
+        <w:spacing w:after="0"/>
+        <w:ind w:left="2880"/>
+        <w:rPr>
+          <w:color w:val="595959" w:themeColor="text1" w:themeTint="A6"/>
+          <w:sz w:val="18"/>
+          <w:szCs w:val="18"/>
+        </w:rPr>
+      </w:pPr>
+      <w:r>
+        <w:rPr>
+          <w:color w:val="595959" w:themeColor="text1" w:themeTint="A6"/>
+          <w:sz w:val="18"/>
+          <w:szCs w:val="18"/>
+        </w:rPr>
+        <w:t>Toggle Button: Collapses sidebar completely (0%) or restores it.</w:t>
+      </w:r>
+    </w:p>
+    <w:p>
+      <w:pPr>
+        <w:numPr>
+          <w:ilvl w:val="1"/>
+          <w:numId w:val="41"/>
+        </w:numPr>
+        <w:tabs>
+          <w:tab w:val="clear" w:pos="1440"/>
+          <w:tab w:val="num" w:pos="2880"/>
+        </w:tabs>
+        <w:spacing w:after="0"/>
+        <w:ind w:left="2880"/>
+        <w:rPr>
+          <w:color w:val="595959" w:themeColor="text1" w:themeTint="A6"/>
+          <w:sz w:val="18"/>
+          <w:szCs w:val="18"/>
+        </w:rPr>
+      </w:pPr>
+      <w:r>
+        <w:rPr>
+          <w:b/>
+          <w:bCs/>
+          <w:color w:val="595959" w:themeColor="text1" w:themeTint="A6"/>
+          <w:sz w:val="18"/>
+          <w:szCs w:val="18"/>
+        </w:rPr>
+        <w:t>Selection Controls</w:t>
+      </w:r>
+      <w:r>
+        <w:rPr>
+          <w:color w:val="595959" w:themeColor="text1" w:themeTint="A6"/>
+          <w:sz w:val="18"/>
+          <w:szCs w:val="18"/>
+        </w:rPr>
+        <w:t>:</w:t>
+      </w:r>
+    </w:p>
+    <w:p>
+      <w:pPr>
+        <w:numPr>
+          <w:ilvl w:val="2"/>
+          <w:numId w:val="41"/>
+        </w:numPr>
+        <w:tabs>
+          <w:tab w:val="clear" w:pos="2160"/>
+          <w:tab w:val="num" w:pos="3600"/>
+        </w:tabs>
+        <w:spacing w:after="0"/>
+        <w:ind w:left="3600"/>
+        <w:rPr>
+          <w:color w:val="595959" w:themeColor="text1" w:themeTint="A6"/>
+          <w:sz w:val="18"/>
+          <w:szCs w:val="18"/>
+        </w:rPr>
+      </w:pPr>
+      <w:r>
+        <w:rPr>
+          <w:b/>
+          <w:bCs/>
+          <w:color w:val="595959" w:themeColor="text1" w:themeTint="A6"/>
+          <w:sz w:val="18"/>
+          <w:szCs w:val="18"/>
+        </w:rPr>
+        <w:t>Level 1 Dropdown (Domain)</w:t>
+      </w:r>
+      <w:r>
+        <w:rPr>
+          <w:color w:val="595959" w:themeColor="text1" w:themeTint="A6"/>
+          <w:sz w:val="18"/>
+          <w:szCs w:val="18"/>
+        </w:rPr>
+        <w:t>: Select Domain (ACADEMICS, CAREER, etc.).</w:t>
+      </w:r>
+    </w:p>
+    <w:p>
+      <w:pPr>
+        <w:numPr>
+          <w:ilvl w:val="2"/>
+          <w:numId w:val="41"/>
+        </w:numPr>
+        <w:tabs>
+          <w:tab w:val="clear" w:pos="2160"/>
+          <w:tab w:val="num" w:pos="3600"/>
+        </w:tabs>
+        <w:spacing w:after="0"/>
+        <w:ind w:left="3600"/>
+        <w:rPr>
+          <w:color w:val="595959" w:themeColor="text1" w:themeTint="A6"/>
+          <w:sz w:val="18"/>
+          <w:szCs w:val="18"/>
+        </w:rPr>
+      </w:pPr>
+      <w:r>
+        <w:rPr>
+          <w:b/>
+          <w:bCs/>
+          <w:color w:val="595959" w:themeColor="text1" w:themeTint="A6"/>
+          <w:sz w:val="18"/>
+          <w:szCs w:val="18"/>
+        </w:rPr>
+        <w:t>Level 2 Dropdown (Table)</w:t>
+      </w:r>
+      <w:r>
+        <w:rPr>
+          <w:color w:val="595959" w:themeColor="text1" w:themeTint="A6"/>
+          <w:sz w:val="18"/>
+          <w:szCs w:val="18"/>
+        </w:rPr>
+        <w:t>: Select specific table filtered by Domain (e.g., </w:t>
+      </w:r>
+      <w:r>
+        <w:rPr>
+          <w:i/>
+          <w:iCs/>
+          <w:color w:val="595959" w:themeColor="text1" w:themeTint="A6"/>
+          <w:sz w:val="18"/>
+          <w:szCs w:val="18"/>
+        </w:rPr>
+        <w:t>Academic Level</w:t>
+      </w:r>
+      <w:r>
+        <w:rPr>
+          <w:color w:val="595959" w:themeColor="text1" w:themeTint="A6"/>
+          <w:sz w:val="18"/>
+          <w:szCs w:val="18"/>
+        </w:rPr>
+        <w:t>, </w:t>
+      </w:r>
+      <w:r>
+        <w:rPr>
+          <w:i/>
+          <w:iCs/>
+          <w:color w:val="595959" w:themeColor="text1" w:themeTint="A6"/>
+          <w:sz w:val="18"/>
+          <w:szCs w:val="18"/>
+        </w:rPr>
+        <w:t>Stream</w:t>
+      </w:r>
+      <w:r>
+        <w:rPr>
+          <w:color w:val="595959" w:themeColor="text1" w:themeTint="A6"/>
+          <w:sz w:val="18"/>
+          <w:szCs w:val="18"/>
+        </w:rPr>
+        <w:t>).</w:t>
+      </w:r>
+    </w:p>
+    <w:p>
+      <w:pPr>
+        <w:numPr>
+          <w:ilvl w:val="1"/>
+          <w:numId w:val="41"/>
+        </w:numPr>
+        <w:tabs>
+          <w:tab w:val="clear" w:pos="1440"/>
+          <w:tab w:val="num" w:pos="2880"/>
+        </w:tabs>
+        <w:spacing w:after="0"/>
+        <w:ind w:left="2880"/>
+        <w:rPr>
+          <w:color w:val="595959" w:themeColor="text1" w:themeTint="A6"/>
+          <w:sz w:val="18"/>
+          <w:szCs w:val="18"/>
+        </w:rPr>
+      </w:pPr>
+      <w:r>
+        <w:rPr>
+          <w:b/>
+          <w:bCs/>
+          <w:color w:val="595959" w:themeColor="text1" w:themeTint="A6"/>
+          <w:sz w:val="18"/>
+          <w:szCs w:val="18"/>
+        </w:rPr>
+        <w:t>Data Display Area</w:t>
+      </w:r>
+      <w:r>
+        <w:rPr>
+          <w:color w:val="595959" w:themeColor="text1" w:themeTint="A6"/>
+          <w:sz w:val="18"/>
+          <w:szCs w:val="18"/>
+        </w:rPr>
+        <w:t>:</w:t>
+      </w:r>
+    </w:p>
+    <w:p>
+      <w:pPr>
+        <w:numPr>
+          <w:ilvl w:val="2"/>
+          <w:numId w:val="41"/>
+        </w:numPr>
+        <w:tabs>
+          <w:tab w:val="clear" w:pos="2160"/>
+          <w:tab w:val="num" w:pos="3600"/>
+        </w:tabs>
+        <w:spacing w:after="0"/>
+        <w:ind w:left="3600"/>
+        <w:rPr>
+          <w:color w:val="595959" w:themeColor="text1" w:themeTint="A6"/>
+          <w:sz w:val="18"/>
+          <w:szCs w:val="18"/>
+        </w:rPr>
+      </w:pPr>
+      <w:r>
+        <w:rPr>
+          <w:color w:val="595959" w:themeColor="text1" w:themeTint="A6"/>
+          <w:sz w:val="18"/>
+          <w:szCs w:val="18"/>
+        </w:rPr>
+        <w:t>Located below dropdowns.</w:t>
+      </w:r>
+    </w:p>
+    <w:p>
+      <w:pPr>
+        <w:numPr>
+          <w:ilvl w:val="2"/>
+          <w:numId w:val="41"/>
+        </w:numPr>
+        <w:tabs>
+          <w:tab w:val="clear" w:pos="2160"/>
+          <w:tab w:val="num" w:pos="3600"/>
+        </w:tabs>
+        <w:spacing w:after="0"/>
+        <w:ind w:left="3600"/>
+        <w:rPr>
+          <w:color w:val="595959" w:themeColor="text1" w:themeTint="A6"/>
+          <w:sz w:val="18"/>
+          <w:szCs w:val="18"/>
+        </w:rPr>
+      </w:pPr>
+      <w:r>
+        <w:rPr>
+          <w:color w:val="595959" w:themeColor="text1" w:themeTint="A6"/>
+          <w:sz w:val="18"/>
+          <w:szCs w:val="18"/>
+        </w:rPr>
+        <w:t>Displays the full dataset of the selected table (likely a scrollable list or compact grid).</w:t>
+      </w:r>
+    </w:p>
+    <w:p>
+      <w:pPr>
+        <w:numPr>
+          <w:ilvl w:val="2"/>
+          <w:numId w:val="41"/>
+        </w:numPr>
+        <w:tabs>
+          <w:tab w:val="clear" w:pos="2160"/>
+          <w:tab w:val="num" w:pos="3600"/>
+        </w:tabs>
+        <w:spacing w:after="0"/>
+        <w:ind w:left="3600"/>
+        <w:rPr>
+          <w:color w:val="595959" w:themeColor="text1" w:themeTint="A6"/>
+          <w:sz w:val="18"/>
+          <w:szCs w:val="18"/>
+        </w:rPr>
+      </w:pPr>
+      <w:r>
+        <w:rPr>
+          <w:color w:val="595959" w:themeColor="text1" w:themeTint="A6"/>
+          <w:sz w:val="18"/>
+          <w:szCs w:val="18"/>
+        </w:rPr>
+        <w:t>Used for reference while working in the collection canvas.</w:t>
+      </w:r>
+    </w:p>
+    <w:p>
+      <w:pPr>
+        <w:numPr>
+          <w:ilvl w:val="0"/>
+          <w:numId w:val="41"/>
+        </w:numPr>
+        <w:tabs>
+          <w:tab w:val="clear" w:pos="720"/>
+          <w:tab w:val="num" w:pos="2160"/>
+        </w:tabs>
+        <w:spacing w:after="0"/>
+        <w:ind w:left="2160"/>
+        <w:rPr>
+          <w:color w:val="595959" w:themeColor="text1" w:themeTint="A6"/>
+          <w:sz w:val="18"/>
+          <w:szCs w:val="18"/>
+        </w:rPr>
+      </w:pPr>
+      <w:r>
+        <w:rPr>
+          <w:b/>
+          <w:bCs/>
+          <w:color w:val="595959" w:themeColor="text1" w:themeTint="A6"/>
+          <w:sz w:val="18"/>
+          <w:szCs w:val="18"/>
+        </w:rPr>
+        <w:t>Canvas (Right Panel)</w:t>
+      </w:r>
+      <w:r>
+        <w:rPr>
+          <w:color w:val="595959" w:themeColor="text1" w:themeTint="A6"/>
+          <w:sz w:val="18"/>
+          <w:szCs w:val="18"/>
+        </w:rPr>
+        <w:t>:</w:t>
+      </w:r>
+    </w:p>
+    <w:p>
+      <w:pPr>
+        <w:numPr>
+          <w:ilvl w:val="1"/>
+          <w:numId w:val="41"/>
+        </w:numPr>
+        <w:tabs>
+          <w:tab w:val="clear" w:pos="1440"/>
+          <w:tab w:val="num" w:pos="2880"/>
+        </w:tabs>
+        <w:spacing w:after="0"/>
+        <w:ind w:left="2880"/>
+        <w:rPr>
+          <w:color w:val="595959" w:themeColor="text1" w:themeTint="A6"/>
+          <w:sz w:val="18"/>
+          <w:szCs w:val="18"/>
+        </w:rPr>
+      </w:pPr>
+      <w:r>
+        <w:rPr>
+          <w:color w:val="595959" w:themeColor="text1" w:themeTint="A6"/>
+          <w:sz w:val="18"/>
+          <w:szCs w:val="18"/>
+        </w:rPr>
+        <w:t>Width: Remaining space (80% default).</w:t>
+      </w:r>
+    </w:p>
+    <w:p>
+      <w:pPr>
+        <w:numPr>
+          <w:ilvl w:val="1"/>
+          <w:numId w:val="41"/>
+        </w:numPr>
+        <w:tabs>
+          <w:tab w:val="clear" w:pos="1440"/>
+          <w:tab w:val="num" w:pos="2880"/>
+        </w:tabs>
+        <w:spacing w:after="0"/>
+        <w:ind w:left="2880"/>
+        <w:rPr>
+          <w:color w:val="595959" w:themeColor="text1" w:themeTint="A6"/>
+          <w:sz w:val="18"/>
+          <w:szCs w:val="18"/>
+        </w:rPr>
+      </w:pPr>
+      <w:r>
+        <w:rPr>
+          <w:color w:val="595959" w:themeColor="text1" w:themeTint="A6"/>
+          <w:sz w:val="18"/>
+          <w:szCs w:val="18"/>
+        </w:rPr>
+        <w:t>Tabs Navigation:</w:t>
+      </w:r>
+    </w:p>
+    <w:p>
+      <w:pPr>
+        <w:numPr>
+          <w:ilvl w:val="2"/>
+          <w:numId w:val="41"/>
+        </w:numPr>
+        <w:tabs>
+          <w:tab w:val="clear" w:pos="2160"/>
+          <w:tab w:val="num" w:pos="3600"/>
+        </w:tabs>
+        <w:spacing w:after="0"/>
+        <w:ind w:left="3600"/>
+        <w:rPr>
+          <w:color w:val="595959" w:themeColor="text1" w:themeTint="A6"/>
+          <w:sz w:val="18"/>
+          <w:szCs w:val="18"/>
+        </w:rPr>
+      </w:pPr>
+      <w:r>
+        <w:rPr>
+          <w:color w:val="595959" w:themeColor="text1" w:themeTint="A6"/>
+          <w:sz w:val="18"/>
+          <w:szCs w:val="18"/>
+        </w:rPr>
+        <w:t>Course General</w:t>
+      </w:r>
+    </w:p>
+    <w:p>
+      <w:pPr>
+        <w:numPr>
+          <w:ilvl w:val="2"/>
+          <w:numId w:val="41"/>
+        </w:numPr>
+        <w:tabs>
+          <w:tab w:val="clear" w:pos="2160"/>
+          <w:tab w:val="num" w:pos="3600"/>
+        </w:tabs>
+        <w:spacing w:after="0"/>
+        <w:ind w:left="3600"/>
+        <w:rPr>
+          <w:color w:val="595959" w:themeColor="text1" w:themeTint="A6"/>
+          <w:sz w:val="18"/>
+          <w:szCs w:val="18"/>
+        </w:rPr>
+      </w:pPr>
+      <w:r>
+        <w:rPr>
+          <w:color w:val="595959" w:themeColor="text1" w:themeTint="A6"/>
+          <w:sz w:val="18"/>
+          <w:szCs w:val="18"/>
+        </w:rPr>
+        <w:t>Career Position</w:t>
+      </w:r>
+    </w:p>
+    <w:p>
+      <w:pPr>
+        <w:numPr>
+          <w:ilvl w:val="2"/>
+          <w:numId w:val="41"/>
+        </w:numPr>
+        <w:tabs>
+          <w:tab w:val="clear" w:pos="2160"/>
+          <w:tab w:val="num" w:pos="3600"/>
+        </w:tabs>
+        <w:spacing w:after="0"/>
+        <w:ind w:left="3600"/>
+        <w:rPr>
+          <w:color w:val="595959" w:themeColor="text1" w:themeTint="A6"/>
+          <w:sz w:val="18"/>
+          <w:szCs w:val="18"/>
+        </w:rPr>
+      </w:pPr>
+      <w:r>
+        <w:rPr>
+          <w:color w:val="595959" w:themeColor="text1" w:themeTint="A6"/>
+          <w:sz w:val="18"/>
+          <w:szCs w:val="18"/>
+        </w:rPr>
+        <w:t>Course Requirements</w:t>
+      </w:r>
+    </w:p>
+    <w:p>
+      <w:pPr>
+        <w:numPr>
+          <w:ilvl w:val="2"/>
+          <w:numId w:val="41"/>
+        </w:numPr>
+        <w:tabs>
+          <w:tab w:val="clear" w:pos="2160"/>
+          <w:tab w:val="num" w:pos="3600"/>
+        </w:tabs>
+        <w:spacing w:after="0"/>
+        <w:ind w:left="3600"/>
+        <w:rPr>
+          <w:color w:val="595959" w:themeColor="text1" w:themeTint="A6"/>
+          <w:sz w:val="18"/>
+          <w:szCs w:val="18"/>
+        </w:rPr>
+      </w:pPr>
+      <w:r>
+        <w:rPr>
+          <w:color w:val="595959" w:themeColor="text1" w:themeTint="A6"/>
+          <w:sz w:val="18"/>
+          <w:szCs w:val="18"/>
+        </w:rPr>
+        <w:t>Career Position Requirements</w:t>
+      </w:r>
+    </w:p>
+    <w:p>
+      <w:pPr>
+        <w:numPr>
+          <w:ilvl w:val="1"/>
+          <w:numId w:val="41"/>
+        </w:numPr>
+        <w:tabs>
+          <w:tab w:val="clear" w:pos="1440"/>
+          <w:tab w:val="num" w:pos="2880"/>
+        </w:tabs>
+        <w:spacing w:after="0"/>
+        <w:ind w:left="2880"/>
+        <w:rPr>
+          <w:color w:val="595959" w:themeColor="text1" w:themeTint="A6"/>
+          <w:sz w:val="18"/>
+          <w:szCs w:val="18"/>
+        </w:rPr>
+      </w:pPr>
+      <w:r>
+        <w:rPr>
+          <w:color w:val="595959" w:themeColor="text1" w:themeTint="A6"/>
+          <w:sz w:val="18"/>
+          <w:szCs w:val="18"/>
+        </w:rPr>
+        <w:t>Content Area: Placeholder for the selected tab's form/table.</w:t>
+      </w:r>
+    </w:p>
+    <w:p>
+      <w:pPr>
+        <w:spacing w:after="0"/>
+        <w:ind w:left="1440"/>
+        <w:rPr>
+          <w:color w:val="595959" w:themeColor="text1" w:themeTint="A6"/>
+          <w:sz w:val="18"/>
+          <w:szCs w:val="18"/>
+        </w:rPr>
+      </w:pPr>
+    </w:p>
+    <w:p>
+      <w:pPr>
+        <w:spacing w:after="0"/>
+        <w:ind w:left="1440"/>
+        <w:rPr>
+          <w:color w:val="595959" w:themeColor="text1" w:themeTint="A6"/>
+          <w:sz w:val="18"/>
+          <w:szCs w:val="18"/>
+        </w:rPr>
+      </w:pPr>
+      <w:r>
+        <w:rPr>
+          <w:color w:val="595959" w:themeColor="text1" w:themeTint="A6"/>
+          <w:sz w:val="18"/>
+          <w:szCs w:val="18"/>
+        </w:rPr>
+        <w:t>[MODIFY] </w:t>
+      </w:r>
+      <w:r>
+        <w:rPr>
+          <w:color w:val="595959" w:themeColor="text1" w:themeTint="A6"/>
+          <w:sz w:val="18"/>
+          <w:szCs w:val="18"/>
+        </w:rPr>
+        <w:t xml:space="preserve"> </w:t>
+      </w:r>
+      <w:proofErr w:type="spellStart"/>
+      <w:r>
+        <w:rPr>
+          <w:color w:val="595959" w:themeColor="text1" w:themeTint="A6"/>
+          <w:sz w:val="18"/>
+          <w:szCs w:val="18"/>
+        </w:rPr>
+        <w:t>Login.jsx</w:t>
+      </w:r>
+      <w:proofErr w:type="spellEnd"/>
+    </w:p>
+    <w:p>
+      <w:pPr>
+        <w:numPr>
+          <w:ilvl w:val="0"/>
+          <w:numId w:val="42"/>
+        </w:numPr>
+        <w:tabs>
+          <w:tab w:val="clear" w:pos="720"/>
+          <w:tab w:val="num" w:pos="2160"/>
+        </w:tabs>
+        <w:spacing w:after="0"/>
+        <w:ind w:left="2160"/>
+        <w:rPr>
+          <w:color w:val="595959" w:themeColor="text1" w:themeTint="A6"/>
+          <w:sz w:val="18"/>
+          <w:szCs w:val="18"/>
+        </w:rPr>
+      </w:pPr>
+      <w:r>
+        <w:rPr>
+          <w:color w:val="595959" w:themeColor="text1" w:themeTint="A6"/>
+          <w:sz w:val="18"/>
+          <w:szCs w:val="18"/>
+        </w:rPr>
+        <w:t>Import </w:t>
+      </w:r>
+      <w:proofErr w:type="spellStart"/>
+      <w:r>
+        <w:rPr>
+          <w:color w:val="595959" w:themeColor="text1" w:themeTint="A6"/>
+          <w:sz w:val="18"/>
+          <w:szCs w:val="18"/>
+        </w:rPr>
+        <w:t>axios</w:t>
+      </w:r>
+      <w:proofErr w:type="spellEnd"/>
+      <w:r>
+        <w:rPr>
+          <w:color w:val="595959" w:themeColor="text1" w:themeTint="A6"/>
+          <w:sz w:val="18"/>
+          <w:szCs w:val="18"/>
+        </w:rPr>
+        <w:t>.</w:t>
+      </w:r>
+    </w:p>
+    <w:p>
+      <w:pPr>
+        <w:numPr>
+          <w:ilvl w:val="0"/>
+          <w:numId w:val="42"/>
+        </w:numPr>
+        <w:tabs>
+          <w:tab w:val="clear" w:pos="720"/>
+          <w:tab w:val="num" w:pos="2160"/>
+        </w:tabs>
+        <w:spacing w:after="0"/>
+        <w:ind w:left="2160"/>
+        <w:rPr>
+          <w:color w:val="595959" w:themeColor="text1" w:themeTint="A6"/>
+          <w:sz w:val="18"/>
+          <w:szCs w:val="18"/>
+        </w:rPr>
+      </w:pPr>
+      <w:r>
+        <w:rPr>
+          <w:color w:val="595959" w:themeColor="text1" w:themeTint="A6"/>
+          <w:sz w:val="18"/>
+          <w:szCs w:val="18"/>
+        </w:rPr>
+        <w:t>Update </w:t>
+      </w:r>
+      <w:proofErr w:type="spellStart"/>
+      <w:r>
+        <w:rPr>
+          <w:color w:val="595959" w:themeColor="text1" w:themeTint="A6"/>
+          <w:sz w:val="18"/>
+          <w:szCs w:val="18"/>
+        </w:rPr>
+        <w:t>handleSubmit</w:t>
+      </w:r>
+      <w:proofErr w:type="spellEnd"/>
+      <w:r>
+        <w:rPr>
+          <w:color w:val="595959" w:themeColor="text1" w:themeTint="A6"/>
+          <w:sz w:val="18"/>
+          <w:szCs w:val="18"/>
+        </w:rPr>
+        <w:t> to POST /</w:t>
+      </w:r>
+      <w:proofErr w:type="spellStart"/>
+      <w:r>
+        <w:rPr>
+          <w:color w:val="595959" w:themeColor="text1" w:themeTint="A6"/>
+          <w:sz w:val="18"/>
+          <w:szCs w:val="18"/>
+        </w:rPr>
+        <w:t>api</w:t>
+      </w:r>
+      <w:proofErr w:type="spellEnd"/>
+      <w:r>
+        <w:rPr>
+          <w:color w:val="595959" w:themeColor="text1" w:themeTint="A6"/>
+          <w:sz w:val="18"/>
+          <w:szCs w:val="18"/>
+        </w:rPr>
+        <w:t>/login/access-token (using Vite proxy).</w:t>
+      </w:r>
+    </w:p>
+    <w:p>
+      <w:pPr>
+        <w:numPr>
+          <w:ilvl w:val="0"/>
+          <w:numId w:val="42"/>
+        </w:numPr>
+        <w:tabs>
+          <w:tab w:val="clear" w:pos="720"/>
+          <w:tab w:val="num" w:pos="2160"/>
+        </w:tabs>
+        <w:spacing w:after="0"/>
+        <w:ind w:left="2160"/>
+        <w:rPr>
+          <w:color w:val="595959" w:themeColor="text1" w:themeTint="A6"/>
+          <w:sz w:val="18"/>
+          <w:szCs w:val="18"/>
+        </w:rPr>
+      </w:pPr>
+      <w:r>
+        <w:rPr>
+          <w:color w:val="595959" w:themeColor="text1" w:themeTint="A6"/>
+          <w:sz w:val="18"/>
+          <w:szCs w:val="18"/>
+        </w:rPr>
+        <w:t>Payload: username (email), password.</w:t>
+      </w:r>
+    </w:p>
+    <w:p>
+      <w:pPr>
+        <w:numPr>
+          <w:ilvl w:val="0"/>
+          <w:numId w:val="42"/>
+        </w:numPr>
+        <w:tabs>
+          <w:tab w:val="clear" w:pos="720"/>
+          <w:tab w:val="num" w:pos="2160"/>
+        </w:tabs>
+        <w:spacing w:after="0"/>
+        <w:ind w:left="2160"/>
+        <w:rPr>
+          <w:color w:val="595959" w:themeColor="text1" w:themeTint="A6"/>
+          <w:sz w:val="18"/>
+          <w:szCs w:val="18"/>
+        </w:rPr>
+      </w:pPr>
+      <w:r>
+        <w:rPr>
+          <w:color w:val="595959" w:themeColor="text1" w:themeTint="A6"/>
+          <w:sz w:val="18"/>
+          <w:szCs w:val="18"/>
+        </w:rPr>
+        <w:t>On Success:</w:t>
+      </w:r>
+    </w:p>
+    <w:p>
+      <w:pPr>
+        <w:numPr>
+          <w:ilvl w:val="1"/>
+          <w:numId w:val="42"/>
+        </w:numPr>
+        <w:tabs>
+          <w:tab w:val="clear" w:pos="1440"/>
+          <w:tab w:val="num" w:pos="2880"/>
+        </w:tabs>
+        <w:spacing w:after="0"/>
+        <w:ind w:left="2880"/>
+        <w:rPr>
+          <w:color w:val="595959" w:themeColor="text1" w:themeTint="A6"/>
+          <w:sz w:val="18"/>
+          <w:szCs w:val="18"/>
+        </w:rPr>
+      </w:pPr>
+      <w:r>
+        <w:rPr>
+          <w:color w:val="595959" w:themeColor="text1" w:themeTint="A6"/>
+          <w:sz w:val="18"/>
+          <w:szCs w:val="18"/>
+        </w:rPr>
+        <w:t>Save </w:t>
+      </w:r>
+      <w:proofErr w:type="spellStart"/>
+      <w:r>
+        <w:rPr>
+          <w:color w:val="595959" w:themeColor="text1" w:themeTint="A6"/>
+          <w:sz w:val="18"/>
+          <w:szCs w:val="18"/>
+        </w:rPr>
+        <w:t>access_token</w:t>
+      </w:r>
+      <w:proofErr w:type="spellEnd"/>
+      <w:r>
+        <w:rPr>
+          <w:color w:val="595959" w:themeColor="text1" w:themeTint="A6"/>
+          <w:sz w:val="18"/>
+          <w:szCs w:val="18"/>
+        </w:rPr>
+        <w:t> to </w:t>
+      </w:r>
+      <w:proofErr w:type="spellStart"/>
+      <w:r>
+        <w:rPr>
+          <w:color w:val="595959" w:themeColor="text1" w:themeTint="A6"/>
+          <w:sz w:val="18"/>
+          <w:szCs w:val="18"/>
+        </w:rPr>
+        <w:t>localStorage</w:t>
+      </w:r>
+      <w:proofErr w:type="spellEnd"/>
+      <w:r>
+        <w:rPr>
+          <w:color w:val="595959" w:themeColor="text1" w:themeTint="A6"/>
+          <w:sz w:val="18"/>
+          <w:szCs w:val="18"/>
+        </w:rPr>
+        <w:t>.</w:t>
+      </w:r>
+    </w:p>
+    <w:p>
+      <w:pPr>
+        <w:numPr>
+          <w:ilvl w:val="1"/>
+          <w:numId w:val="42"/>
+        </w:numPr>
+        <w:tabs>
+          <w:tab w:val="clear" w:pos="1440"/>
+          <w:tab w:val="num" w:pos="2880"/>
+        </w:tabs>
+        <w:spacing w:after="0"/>
+        <w:ind w:left="2880"/>
+        <w:rPr>
+          <w:color w:val="595959" w:themeColor="text1" w:themeTint="A6"/>
+          <w:sz w:val="18"/>
+          <w:szCs w:val="18"/>
+        </w:rPr>
+      </w:pPr>
+      <w:r>
+        <w:rPr>
+          <w:color w:val="595959" w:themeColor="text1" w:themeTint="A6"/>
+          <w:sz w:val="18"/>
+          <w:szCs w:val="18"/>
+        </w:rPr>
+        <w:t>Update global auth state (if using context) or just redirect.</w:t>
+      </w:r>
+    </w:p>
+    <w:p>
+      <w:pPr>
+        <w:numPr>
+          <w:ilvl w:val="1"/>
+          <w:numId w:val="42"/>
+        </w:numPr>
+        <w:tabs>
+          <w:tab w:val="clear" w:pos="1440"/>
+          <w:tab w:val="num" w:pos="2880"/>
+        </w:tabs>
+        <w:spacing w:after="0"/>
+        <w:ind w:left="2880"/>
+        <w:rPr>
+          <w:color w:val="595959" w:themeColor="text1" w:themeTint="A6"/>
+          <w:sz w:val="18"/>
+          <w:szCs w:val="18"/>
+        </w:rPr>
+      </w:pPr>
+      <w:r>
+        <w:rPr>
+          <w:color w:val="595959" w:themeColor="text1" w:themeTint="A6"/>
+          <w:sz w:val="18"/>
+          <w:szCs w:val="18"/>
+        </w:rPr>
+        <w:t>navigate('/dashboard').</w:t>
+      </w:r>
+    </w:p>
+    <w:p>
+      <w:pPr>
+        <w:numPr>
+          <w:ilvl w:val="0"/>
+          <w:numId w:val="42"/>
+        </w:numPr>
+        <w:tabs>
+          <w:tab w:val="clear" w:pos="720"/>
+          <w:tab w:val="num" w:pos="2160"/>
+        </w:tabs>
+        <w:spacing w:after="0"/>
+        <w:ind w:left="2160"/>
+        <w:rPr>
+          <w:color w:val="595959" w:themeColor="text1" w:themeTint="A6"/>
+          <w:sz w:val="18"/>
+          <w:szCs w:val="18"/>
+        </w:rPr>
+      </w:pPr>
+      <w:r>
+        <w:rPr>
+          <w:color w:val="595959" w:themeColor="text1" w:themeTint="A6"/>
+          <w:sz w:val="18"/>
+          <w:szCs w:val="18"/>
+        </w:rPr>
+        <w:t>On Error: Display user-friendly error message.</w:t>
+      </w:r>
+    </w:p>
+    <w:p>
+      <w:pPr>
+        <w:spacing w:after="0"/>
+        <w:ind w:left="1440"/>
+        <w:rPr>
+          <w:color w:val="595959" w:themeColor="text1" w:themeTint="A6"/>
+          <w:sz w:val="18"/>
+          <w:szCs w:val="18"/>
+        </w:rPr>
+      </w:pPr>
+    </w:p>
+    <w:p>
+      <w:pPr>
+        <w:spacing w:after="0"/>
+        <w:ind w:left="1440"/>
+        <w:rPr>
+          <w:color w:val="595959" w:themeColor="text1" w:themeTint="A6"/>
+          <w:sz w:val="18"/>
+          <w:szCs w:val="18"/>
+        </w:rPr>
+      </w:pPr>
+      <w:r>
+        <w:rPr>
+          <w:color w:val="595959" w:themeColor="text1" w:themeTint="A6"/>
+          <w:sz w:val="18"/>
+          <w:szCs w:val="18"/>
+        </w:rPr>
+        <w:t>[MODIFY] </w:t>
+      </w:r>
+      <w:r>
+        <w:rPr>
+          <w:color w:val="595959" w:themeColor="text1" w:themeTint="A6"/>
+          <w:sz w:val="18"/>
+          <w:szCs w:val="18"/>
+        </w:rPr>
+        <w:t xml:space="preserve"> </w:t>
+      </w:r>
+      <w:proofErr w:type="spellStart"/>
+      <w:r>
+        <w:rPr>
+          <w:color w:val="595959" w:themeColor="text1" w:themeTint="A6"/>
+          <w:sz w:val="18"/>
+          <w:szCs w:val="18"/>
+        </w:rPr>
+        <w:t>Dashboard.jsx</w:t>
+      </w:r>
+      <w:proofErr w:type="spellEnd"/>
+    </w:p>
+    <w:p>
+      <w:pPr>
+        <w:numPr>
+          <w:ilvl w:val="0"/>
+          <w:numId w:val="43"/>
+        </w:numPr>
+        <w:tabs>
+          <w:tab w:val="clear" w:pos="720"/>
+          <w:tab w:val="num" w:pos="2160"/>
+        </w:tabs>
+        <w:spacing w:after="0"/>
+        <w:ind w:left="2160"/>
+        <w:rPr>
+          <w:color w:val="595959" w:themeColor="text1" w:themeTint="A6"/>
+          <w:sz w:val="18"/>
+          <w:szCs w:val="18"/>
+        </w:rPr>
+      </w:pPr>
+      <w:r>
+        <w:rPr>
+          <w:color w:val="595959" w:themeColor="text1" w:themeTint="A6"/>
+          <w:sz w:val="18"/>
+          <w:szCs w:val="18"/>
+        </w:rPr>
+        <w:t>Locate the "Start New Data Entry" button in the Actions area.</w:t>
+      </w:r>
+    </w:p>
+    <w:p>
+      <w:pPr>
+        <w:numPr>
+          <w:ilvl w:val="0"/>
+          <w:numId w:val="43"/>
+        </w:numPr>
+        <w:tabs>
+          <w:tab w:val="clear" w:pos="720"/>
+          <w:tab w:val="num" w:pos="2160"/>
+        </w:tabs>
+        <w:spacing w:after="0"/>
+        <w:ind w:left="2160"/>
+        <w:rPr>
+          <w:color w:val="595959" w:themeColor="text1" w:themeTint="A6"/>
+          <w:sz w:val="18"/>
+          <w:szCs w:val="18"/>
+        </w:rPr>
+      </w:pPr>
+      <w:r>
+        <w:rPr>
+          <w:color w:val="595959" w:themeColor="text1" w:themeTint="A6"/>
+          <w:sz w:val="18"/>
+          <w:szCs w:val="18"/>
+        </w:rPr>
+        <w:t>Add </w:t>
+      </w:r>
+      <w:proofErr w:type="spellStart"/>
+      <w:r>
+        <w:rPr>
+          <w:color w:val="595959" w:themeColor="text1" w:themeTint="A6"/>
+          <w:sz w:val="18"/>
+          <w:szCs w:val="18"/>
+        </w:rPr>
+        <w:t>onClick</w:t>
+      </w:r>
+      <w:proofErr w:type="spellEnd"/>
+      <w:r>
+        <w:rPr>
+          <w:color w:val="595959" w:themeColor="text1" w:themeTint="A6"/>
+          <w:sz w:val="18"/>
+          <w:szCs w:val="18"/>
+        </w:rPr>
+        <w:t> handler to navigate to /data-collection.</w:t>
+      </w:r>
+    </w:p>
+    <w:p>
+      <w:pPr>
+        <w:spacing w:after="0"/>
+        <w:ind w:left="1440"/>
+        <w:rPr>
+          <w:color w:val="595959" w:themeColor="text1" w:themeTint="A6"/>
+          <w:sz w:val="18"/>
+          <w:szCs w:val="18"/>
+        </w:rPr>
+      </w:pPr>
+      <w:r>
+        <w:rPr>
+          <w:color w:val="595959" w:themeColor="text1" w:themeTint="A6"/>
+          <w:sz w:val="18"/>
+          <w:szCs w:val="18"/>
+        </w:rPr>
+        <w:lastRenderedPageBreak/>
+        <w:t>[MODIFY] </w:t>
+      </w:r>
+      <w:r>
+        <w:rPr>
+          <w:color w:val="595959" w:themeColor="text1" w:themeTint="A6"/>
+          <w:sz w:val="18"/>
+          <w:szCs w:val="18"/>
+        </w:rPr>
+        <w:t xml:space="preserve"> </w:t>
+      </w:r>
+      <w:proofErr w:type="spellStart"/>
+      <w:r>
+        <w:rPr>
+          <w:color w:val="595959" w:themeColor="text1" w:themeTint="A6"/>
+          <w:sz w:val="18"/>
+          <w:szCs w:val="18"/>
+        </w:rPr>
+        <w:t>App.jsx</w:t>
+      </w:r>
+      <w:proofErr w:type="spellEnd"/>
+    </w:p>
+    <w:p>
+      <w:pPr>
+        <w:numPr>
+          <w:ilvl w:val="0"/>
+          <w:numId w:val="44"/>
+        </w:numPr>
+        <w:tabs>
+          <w:tab w:val="clear" w:pos="720"/>
+          <w:tab w:val="num" w:pos="2160"/>
+        </w:tabs>
+        <w:spacing w:after="0"/>
+        <w:ind w:left="2160"/>
+        <w:rPr>
+          <w:color w:val="595959" w:themeColor="text1" w:themeTint="A6"/>
+          <w:sz w:val="18"/>
+          <w:szCs w:val="18"/>
+        </w:rPr>
+      </w:pPr>
+      <w:r>
+        <w:rPr>
+          <w:color w:val="595959" w:themeColor="text1" w:themeTint="A6"/>
+          <w:sz w:val="18"/>
+          <w:szCs w:val="18"/>
+        </w:rPr>
+        <w:t>Create a </w:t>
+      </w:r>
+      <w:proofErr w:type="spellStart"/>
+      <w:r>
+        <w:rPr>
+          <w:color w:val="595959" w:themeColor="text1" w:themeTint="A6"/>
+          <w:sz w:val="18"/>
+          <w:szCs w:val="18"/>
+        </w:rPr>
+        <w:t>ProtectedRoute</w:t>
+      </w:r>
+      <w:proofErr w:type="spellEnd"/>
+      <w:r>
+        <w:rPr>
+          <w:color w:val="595959" w:themeColor="text1" w:themeTint="A6"/>
+          <w:sz w:val="18"/>
+          <w:szCs w:val="18"/>
+        </w:rPr>
+        <w:t> component that checks for </w:t>
+      </w:r>
+      <w:proofErr w:type="spellStart"/>
+      <w:r>
+        <w:rPr>
+          <w:color w:val="595959" w:themeColor="text1" w:themeTint="A6"/>
+          <w:sz w:val="18"/>
+          <w:szCs w:val="18"/>
+        </w:rPr>
+        <w:t>localStorage.getItem</w:t>
+      </w:r>
+      <w:proofErr w:type="spellEnd"/>
+      <w:r>
+        <w:rPr>
+          <w:color w:val="595959" w:themeColor="text1" w:themeTint="A6"/>
+          <w:sz w:val="18"/>
+          <w:szCs w:val="18"/>
+        </w:rPr>
+        <w:t>('token').</w:t>
+      </w:r>
+    </w:p>
+    <w:p>
+      <w:pPr>
+        <w:numPr>
+          <w:ilvl w:val="0"/>
+          <w:numId w:val="44"/>
+        </w:numPr>
+        <w:tabs>
+          <w:tab w:val="clear" w:pos="720"/>
+          <w:tab w:val="num" w:pos="2160"/>
+        </w:tabs>
+        <w:spacing w:after="0"/>
+        <w:ind w:left="2160"/>
+        <w:rPr>
+          <w:color w:val="595959" w:themeColor="text1" w:themeTint="A6"/>
+          <w:sz w:val="18"/>
+          <w:szCs w:val="18"/>
+        </w:rPr>
+      </w:pPr>
+      <w:r>
+        <w:rPr>
+          <w:color w:val="595959" w:themeColor="text1" w:themeTint="A6"/>
+          <w:sz w:val="18"/>
+          <w:szCs w:val="18"/>
+        </w:rPr>
+        <w:t>Redirect to /login if no token found.</w:t>
+      </w:r>
+    </w:p>
+    <w:p>
+      <w:pPr>
+        <w:numPr>
+          <w:ilvl w:val="0"/>
+          <w:numId w:val="44"/>
+        </w:numPr>
+        <w:tabs>
+          <w:tab w:val="clear" w:pos="720"/>
+          <w:tab w:val="num" w:pos="2160"/>
+        </w:tabs>
+        <w:spacing w:after="0"/>
+        <w:ind w:left="2160"/>
+        <w:rPr>
+          <w:color w:val="595959" w:themeColor="text1" w:themeTint="A6"/>
+          <w:sz w:val="18"/>
+          <w:szCs w:val="18"/>
+        </w:rPr>
+      </w:pPr>
+      <w:r>
+        <w:rPr>
+          <w:color w:val="595959" w:themeColor="text1" w:themeTint="A6"/>
+          <w:sz w:val="18"/>
+          <w:szCs w:val="18"/>
+        </w:rPr>
+        <w:t>Wrap /dashboard, /data-collection, and other protected routes with </w:t>
+      </w:r>
+      <w:proofErr w:type="spellStart"/>
+      <w:r>
+        <w:rPr>
+          <w:color w:val="595959" w:themeColor="text1" w:themeTint="A6"/>
+          <w:sz w:val="18"/>
+          <w:szCs w:val="18"/>
+        </w:rPr>
+        <w:t>ProtectedRoute</w:t>
+      </w:r>
+      <w:proofErr w:type="spellEnd"/>
+      <w:r>
+        <w:rPr>
+          <w:color w:val="595959" w:themeColor="text1" w:themeTint="A6"/>
+          <w:sz w:val="18"/>
+          <w:szCs w:val="18"/>
+        </w:rPr>
+        <w:t>.</w:t>
+      </w:r>
+    </w:p>
+    <w:p>
+      <w:pPr>
+        <w:spacing w:after="0"/>
+        <w:ind w:left="1440"/>
+        <w:rPr>
+          <w:color w:val="595959" w:themeColor="text1" w:themeTint="A6"/>
+          <w:sz w:val="18"/>
+          <w:szCs w:val="18"/>
+        </w:rPr>
+      </w:pPr>
+    </w:p>
+    <w:p>
+      <w:pPr>
+        <w:spacing w:after="0"/>
+        <w:ind w:left="1440"/>
+        <w:rPr>
+          <w:color w:val="595959" w:themeColor="text1" w:themeTint="A6"/>
+          <w:sz w:val="18"/>
+          <w:szCs w:val="18"/>
+        </w:rPr>
+      </w:pPr>
+      <w:r>
+        <w:rPr>
+          <w:color w:val="595959" w:themeColor="text1" w:themeTint="A6"/>
+          <w:sz w:val="18"/>
+          <w:szCs w:val="18"/>
+        </w:rPr>
+        <w:t>Backend (server)</w:t>
+      </w:r>
+    </w:p>
+    <w:p>
+      <w:pPr>
+        <w:numPr>
+          <w:ilvl w:val="0"/>
+          <w:numId w:val="45"/>
+        </w:numPr>
+        <w:tabs>
+          <w:tab w:val="clear" w:pos="720"/>
+          <w:tab w:val="num" w:pos="2160"/>
+        </w:tabs>
+        <w:spacing w:after="0"/>
+        <w:ind w:left="2160"/>
+        <w:rPr>
+          <w:color w:val="595959" w:themeColor="text1" w:themeTint="A6"/>
+          <w:sz w:val="18"/>
+          <w:szCs w:val="18"/>
+        </w:rPr>
+      </w:pPr>
+      <w:r>
+        <w:rPr>
+          <w:color w:val="595959" w:themeColor="text1" w:themeTint="A6"/>
+          <w:sz w:val="18"/>
+          <w:szCs w:val="18"/>
+        </w:rPr>
+        <w:t>No changes required. </w:t>
+      </w:r>
+      <w:r>
+        <w:rPr>
+          <w:color w:val="595959" w:themeColor="text1" w:themeTint="A6"/>
+          <w:sz w:val="18"/>
+          <w:szCs w:val="18"/>
+        </w:rPr>
+        <w:t xml:space="preserve"> </w:t>
+      </w:r>
+      <w:r>
+        <w:rPr>
+          <w:color w:val="595959" w:themeColor="text1" w:themeTint="A6"/>
+          <w:sz w:val="18"/>
+          <w:szCs w:val="18"/>
+        </w:rPr>
+        <w:t>auth.py and main.py appear ready.</w:t>
+      </w:r>
+    </w:p>
+    <w:p>
+      <w:pPr>
+        <w:spacing w:after="0"/>
+        <w:ind w:left="1440"/>
+        <w:rPr>
+          <w:b/>
+          <w:bCs/>
+          <w:color w:val="595959" w:themeColor="text1" w:themeTint="A6"/>
+          <w:sz w:val="18"/>
+          <w:szCs w:val="18"/>
+        </w:rPr>
+      </w:pPr>
+    </w:p>
+    <w:p>
+      <w:pPr>
+        <w:spacing w:after="0"/>
+        <w:ind w:left="1440"/>
+        <w:rPr>
+          <w:b/>
+          <w:bCs/>
+          <w:color w:val="595959" w:themeColor="text1" w:themeTint="A6"/>
+          <w:sz w:val="18"/>
+          <w:szCs w:val="18"/>
+        </w:rPr>
+      </w:pPr>
+      <w:r>
+        <w:rPr>
+          <w:b/>
+          <w:bCs/>
+          <w:color w:val="595959" w:themeColor="text1" w:themeTint="A6"/>
+          <w:sz w:val="18"/>
+          <w:szCs w:val="18"/>
+        </w:rPr>
+        <w:t>Verification Plan</w:t>
+      </w:r>
+    </w:p>
+    <w:p>
+      <w:pPr>
+        <w:spacing w:after="0"/>
+        <w:ind w:left="1440"/>
+        <w:rPr>
+          <w:color w:val="595959" w:themeColor="text1" w:themeTint="A6"/>
+          <w:sz w:val="18"/>
+          <w:szCs w:val="18"/>
+        </w:rPr>
+      </w:pPr>
+      <w:r>
+        <w:rPr>
+          <w:color w:val="595959" w:themeColor="text1" w:themeTint="A6"/>
+          <w:sz w:val="18"/>
+          <w:szCs w:val="18"/>
+        </w:rPr>
+        <w:t>Manual Verification</w:t>
+      </w:r>
+    </w:p>
+    <w:p>
+      <w:pPr>
+        <w:numPr>
+          <w:ilvl w:val="0"/>
+          <w:numId w:val="46"/>
+        </w:numPr>
+        <w:tabs>
+          <w:tab w:val="clear" w:pos="720"/>
+          <w:tab w:val="num" w:pos="2160"/>
+        </w:tabs>
+        <w:spacing w:after="0"/>
+        <w:ind w:left="2160"/>
+        <w:rPr>
+          <w:color w:val="595959" w:themeColor="text1" w:themeTint="A6"/>
+          <w:sz w:val="18"/>
+          <w:szCs w:val="18"/>
+        </w:rPr>
+      </w:pPr>
+      <w:r>
+        <w:rPr>
+          <w:b/>
+          <w:bCs/>
+          <w:color w:val="595959" w:themeColor="text1" w:themeTint="A6"/>
+          <w:sz w:val="18"/>
+          <w:szCs w:val="18"/>
+        </w:rPr>
+        <w:t>Login Flow</w:t>
+      </w:r>
+      <w:r>
+        <w:rPr>
+          <w:color w:val="595959" w:themeColor="text1" w:themeTint="A6"/>
+          <w:sz w:val="18"/>
+          <w:szCs w:val="18"/>
+        </w:rPr>
+        <w:t>:</w:t>
+      </w:r>
+    </w:p>
+    <w:p>
+      <w:pPr>
+        <w:numPr>
+          <w:ilvl w:val="1"/>
+          <w:numId w:val="46"/>
+        </w:numPr>
+        <w:tabs>
+          <w:tab w:val="clear" w:pos="1440"/>
+          <w:tab w:val="num" w:pos="2880"/>
+        </w:tabs>
+        <w:spacing w:after="0"/>
+        <w:ind w:left="2880"/>
+        <w:rPr>
+          <w:color w:val="595959" w:themeColor="text1" w:themeTint="A6"/>
+          <w:sz w:val="18"/>
+          <w:szCs w:val="18"/>
+        </w:rPr>
+      </w:pPr>
+      <w:r>
+        <w:rPr>
+          <w:color w:val="595959" w:themeColor="text1" w:themeTint="A6"/>
+          <w:sz w:val="18"/>
+          <w:szCs w:val="18"/>
+        </w:rPr>
+        <w:t>Open app, see Login.</w:t>
+      </w:r>
+    </w:p>
+    <w:p>
+      <w:pPr>
+        <w:numPr>
+          <w:ilvl w:val="1"/>
+          <w:numId w:val="46"/>
+        </w:numPr>
+        <w:tabs>
+          <w:tab w:val="clear" w:pos="1440"/>
+          <w:tab w:val="num" w:pos="2880"/>
+        </w:tabs>
+        <w:spacing w:after="0"/>
+        <w:ind w:left="2880"/>
+        <w:rPr>
+          <w:color w:val="595959" w:themeColor="text1" w:themeTint="A6"/>
+          <w:sz w:val="18"/>
+          <w:szCs w:val="18"/>
+        </w:rPr>
+      </w:pPr>
+      <w:r>
+        <w:rPr>
+          <w:color w:val="595959" w:themeColor="text1" w:themeTint="A6"/>
+          <w:sz w:val="18"/>
+          <w:szCs w:val="18"/>
+        </w:rPr>
+        <w:t>Enter valid creds -&gt; Dashboard.</w:t>
+      </w:r>
+    </w:p>
+    <w:p>
+      <w:pPr>
+        <w:numPr>
+          <w:ilvl w:val="1"/>
+          <w:numId w:val="46"/>
+        </w:numPr>
+        <w:tabs>
+          <w:tab w:val="clear" w:pos="1440"/>
+          <w:tab w:val="num" w:pos="2880"/>
+        </w:tabs>
+        <w:spacing w:after="0"/>
+        <w:ind w:left="2880"/>
+        <w:rPr>
+          <w:color w:val="595959" w:themeColor="text1" w:themeTint="A6"/>
+          <w:sz w:val="18"/>
+          <w:szCs w:val="18"/>
+        </w:rPr>
+      </w:pPr>
+      <w:r>
+        <w:rPr>
+          <w:color w:val="595959" w:themeColor="text1" w:themeTint="A6"/>
+          <w:sz w:val="18"/>
+          <w:szCs w:val="18"/>
+        </w:rPr>
+        <w:t>Enter invalid creds -&gt; Error.</w:t>
+      </w:r>
+    </w:p>
+    <w:p>
+      <w:pPr>
+        <w:numPr>
+          <w:ilvl w:val="0"/>
+          <w:numId w:val="46"/>
+        </w:numPr>
+        <w:tabs>
+          <w:tab w:val="clear" w:pos="720"/>
+          <w:tab w:val="num" w:pos="2160"/>
+        </w:tabs>
+        <w:spacing w:after="0"/>
+        <w:ind w:left="2160"/>
+        <w:rPr>
+          <w:color w:val="595959" w:themeColor="text1" w:themeTint="A6"/>
+          <w:sz w:val="18"/>
+          <w:szCs w:val="18"/>
+        </w:rPr>
+      </w:pPr>
+      <w:r>
+        <w:rPr>
+          <w:b/>
+          <w:bCs/>
+          <w:color w:val="595959" w:themeColor="text1" w:themeTint="A6"/>
+          <w:sz w:val="18"/>
+          <w:szCs w:val="18"/>
+        </w:rPr>
+        <w:t>Navigation</w:t>
+      </w:r>
+      <w:r>
+        <w:rPr>
+          <w:color w:val="595959" w:themeColor="text1" w:themeTint="A6"/>
+          <w:sz w:val="18"/>
+          <w:szCs w:val="18"/>
+        </w:rPr>
+        <w:t>:</w:t>
+      </w:r>
+    </w:p>
+    <w:p>
+      <w:pPr>
+        <w:numPr>
+          <w:ilvl w:val="1"/>
+          <w:numId w:val="46"/>
+        </w:numPr>
+        <w:tabs>
+          <w:tab w:val="clear" w:pos="1440"/>
+          <w:tab w:val="num" w:pos="2880"/>
+        </w:tabs>
+        <w:spacing w:after="0"/>
+        <w:ind w:left="2880"/>
+        <w:rPr>
+          <w:color w:val="595959" w:themeColor="text1" w:themeTint="A6"/>
+          <w:sz w:val="18"/>
+          <w:szCs w:val="18"/>
+        </w:rPr>
+      </w:pPr>
+      <w:r>
+        <w:rPr>
+          <w:color w:val="595959" w:themeColor="text1" w:themeTint="A6"/>
+          <w:sz w:val="18"/>
+          <w:szCs w:val="18"/>
+        </w:rPr>
+        <w:t>Click "Start New Data Entry" -&gt; Go to Data Collect page.</w:t>
+      </w:r>
+    </w:p>
+    <w:p>
+      <w:pPr>
+        <w:numPr>
+          <w:ilvl w:val="0"/>
+          <w:numId w:val="46"/>
+        </w:numPr>
+        <w:tabs>
+          <w:tab w:val="clear" w:pos="720"/>
+          <w:tab w:val="num" w:pos="2160"/>
+        </w:tabs>
+        <w:spacing w:after="0"/>
+        <w:ind w:left="2160"/>
+        <w:rPr>
+          <w:color w:val="595959" w:themeColor="text1" w:themeTint="A6"/>
+          <w:sz w:val="18"/>
+          <w:szCs w:val="18"/>
+        </w:rPr>
+      </w:pPr>
+      <w:r>
+        <w:rPr>
+          <w:b/>
+          <w:bCs/>
+          <w:color w:val="595959" w:themeColor="text1" w:themeTint="A6"/>
+          <w:sz w:val="18"/>
+          <w:szCs w:val="18"/>
+        </w:rPr>
+        <w:t>Data Collect Layout</w:t>
+      </w:r>
+      <w:r>
+        <w:rPr>
+          <w:color w:val="595959" w:themeColor="text1" w:themeTint="A6"/>
+          <w:sz w:val="18"/>
+          <w:szCs w:val="18"/>
+        </w:rPr>
+        <w:t>:</w:t>
+      </w:r>
+    </w:p>
+    <w:p>
+      <w:pPr>
+        <w:numPr>
+          <w:ilvl w:val="1"/>
+          <w:numId w:val="46"/>
+        </w:numPr>
+        <w:tabs>
+          <w:tab w:val="clear" w:pos="1440"/>
+          <w:tab w:val="num" w:pos="2880"/>
+        </w:tabs>
+        <w:spacing w:after="0"/>
+        <w:ind w:left="2880"/>
+        <w:rPr>
+          <w:color w:val="595959" w:themeColor="text1" w:themeTint="A6"/>
+          <w:sz w:val="18"/>
+          <w:szCs w:val="18"/>
+        </w:rPr>
+      </w:pPr>
+      <w:r>
+        <w:rPr>
+          <w:color w:val="595959" w:themeColor="text1" w:themeTint="A6"/>
+          <w:sz w:val="18"/>
+          <w:szCs w:val="18"/>
+        </w:rPr>
+        <w:t>Drag sidebar to resize.</w:t>
+      </w:r>
+    </w:p>
+    <w:p>
+      <w:pPr>
+        <w:numPr>
+          <w:ilvl w:val="1"/>
+          <w:numId w:val="46"/>
+        </w:numPr>
+        <w:tabs>
+          <w:tab w:val="clear" w:pos="1440"/>
+          <w:tab w:val="num" w:pos="2880"/>
+        </w:tabs>
+        <w:spacing w:after="0"/>
+        <w:ind w:left="2880"/>
+        <w:rPr>
+          <w:color w:val="595959" w:themeColor="text1" w:themeTint="A6"/>
+          <w:sz w:val="18"/>
+          <w:szCs w:val="18"/>
+        </w:rPr>
+      </w:pPr>
+      <w:r>
+        <w:rPr>
+          <w:color w:val="595959" w:themeColor="text1" w:themeTint="A6"/>
+          <w:sz w:val="18"/>
+          <w:szCs w:val="18"/>
+        </w:rPr>
+        <w:t>Click toggle to hide/show sidebar.</w:t>
+      </w:r>
+    </w:p>
+    <w:p>
+      <w:pPr>
+        <w:numPr>
+          <w:ilvl w:val="1"/>
+          <w:numId w:val="46"/>
+        </w:numPr>
+        <w:tabs>
+          <w:tab w:val="clear" w:pos="1440"/>
+          <w:tab w:val="num" w:pos="2880"/>
+        </w:tabs>
+        <w:spacing w:after="0"/>
+        <w:ind w:left="2880"/>
+        <w:rPr>
+          <w:color w:val="595959" w:themeColor="text1" w:themeTint="A6"/>
+          <w:sz w:val="18"/>
+          <w:szCs w:val="18"/>
+        </w:rPr>
+      </w:pPr>
+      <w:r>
+        <w:rPr>
+          <w:color w:val="595959" w:themeColor="text1" w:themeTint="A6"/>
+          <w:sz w:val="18"/>
+          <w:szCs w:val="18"/>
+        </w:rPr>
+        <w:t>Check tabs switching in Canvas.</w:t>
+      </w:r>
+    </w:p>
+    <w:p/>
+    <w:p/>
+    <w:p/>
     <w:sectPr>
       <w:pgSz w:w="11906" w:h="16838"/>
       <w:pgMar w:top="1440" w:right="1440" w:bottom="1440" w:left="1440" w:header="708" w:footer="708" w:gutter="0"/>
@@ -11507,6 +14394,123 @@
     </w:lvl>
   </w:abstractNum>
   <w:abstractNum w:abstractNumId="2" w15:restartNumberingAfterBreak="0">
+    <w:nsid w:val="09104963"/>
+    <w:multiLevelType w:val="multilevel"/>
+    <w:tmpl w:val="263C54CE"/>
+    <w:lvl w:ilvl="0">
+      <w:start w:val="1"/>
+      <w:numFmt w:val="decimal"/>
+      <w:lvlText w:val="%1."/>
+      <w:lvlJc w:val="left"/>
+      <w:pPr>
+        <w:tabs>
+          <w:tab w:val="num" w:pos="720"/>
+        </w:tabs>
+        <w:ind w:left="720" w:hanging="360"/>
+      </w:pPr>
+    </w:lvl>
+    <w:lvl w:ilvl="1">
+      <w:start w:val="1"/>
+      <w:numFmt w:val="bullet"/>
+      <w:lvlText w:val=""/>
+      <w:lvlJc w:val="left"/>
+      <w:pPr>
+        <w:tabs>
+          <w:tab w:val="num" w:pos="1440"/>
+        </w:tabs>
+        <w:ind w:left="1440" w:hanging="360"/>
+      </w:pPr>
+      <w:rPr>
+        <w:rFonts w:ascii="Symbol" w:hAnsi="Symbol" w:hint="default"/>
+        <w:sz w:val="20"/>
+      </w:rPr>
+    </w:lvl>
+    <w:lvl w:ilvl="2" w:tentative="1">
+      <w:start w:val="1"/>
+      <w:numFmt w:val="decimal"/>
+      <w:lvlText w:val="%3."/>
+      <w:lvlJc w:val="left"/>
+      <w:pPr>
+        <w:tabs>
+          <w:tab w:val="num" w:pos="2160"/>
+        </w:tabs>
+        <w:ind w:left="2160" w:hanging="360"/>
+      </w:pPr>
+    </w:lvl>
+    <w:lvl w:ilvl="3" w:tentative="1">
+      <w:start w:val="1"/>
+      <w:numFmt w:val="decimal"/>
+      <w:lvlText w:val="%4."/>
+      <w:lvlJc w:val="left"/>
+      <w:pPr>
+        <w:tabs>
+          <w:tab w:val="num" w:pos="2880"/>
+        </w:tabs>
+        <w:ind w:left="2880" w:hanging="360"/>
+      </w:pPr>
+    </w:lvl>
+    <w:lvl w:ilvl="4" w:tentative="1">
+      <w:start w:val="1"/>
+      <w:numFmt w:val="decimal"/>
+      <w:lvlText w:val="%5."/>
+      <w:lvlJc w:val="left"/>
+      <w:pPr>
+        <w:tabs>
+          <w:tab w:val="num" w:pos="3600"/>
+        </w:tabs>
+        <w:ind w:left="3600" w:hanging="360"/>
+      </w:pPr>
+    </w:lvl>
+    <w:lvl w:ilvl="5" w:tentative="1">
+      <w:start w:val="1"/>
+      <w:numFmt w:val="decimal"/>
+      <w:lvlText w:val="%6."/>
+      <w:lvlJc w:val="left"/>
+      <w:pPr>
+        <w:tabs>
+          <w:tab w:val="num" w:pos="4320"/>
+        </w:tabs>
+        <w:ind w:left="4320" w:hanging="360"/>
+      </w:pPr>
+    </w:lvl>
+    <w:lvl w:ilvl="6" w:tentative="1">
+      <w:start w:val="1"/>
+      <w:numFmt w:val="decimal"/>
+      <w:lvlText w:val="%7."/>
+      <w:lvlJc w:val="left"/>
+      <w:pPr>
+        <w:tabs>
+          <w:tab w:val="num" w:pos="5040"/>
+        </w:tabs>
+        <w:ind w:left="5040" w:hanging="360"/>
+      </w:pPr>
+    </w:lvl>
+    <w:lvl w:ilvl="7" w:tentative="1">
+      <w:start w:val="1"/>
+      <w:numFmt w:val="decimal"/>
+      <w:lvlText w:val="%8."/>
+      <w:lvlJc w:val="left"/>
+      <w:pPr>
+        <w:tabs>
+          <w:tab w:val="num" w:pos="5760"/>
+        </w:tabs>
+        <w:ind w:left="5760" w:hanging="360"/>
+      </w:pPr>
+    </w:lvl>
+    <w:lvl w:ilvl="8" w:tentative="1">
+      <w:start w:val="1"/>
+      <w:numFmt w:val="decimal"/>
+      <w:lvlText w:val="%9."/>
+      <w:lvlJc w:val="left"/>
+      <w:pPr>
+        <w:tabs>
+          <w:tab w:val="num" w:pos="6480"/>
+        </w:tabs>
+        <w:ind w:left="6480" w:hanging="360"/>
+      </w:pPr>
+    </w:lvl>
+  </w:abstractNum>
+  <w:abstractNum w:abstractNumId="3" w15:restartNumberingAfterBreak="0">
     <w:nsid w:val="0E3D6C47"/>
     <w:multiLevelType w:val="multilevel"/>
     <w:tmpl w:val="7E028F52"/>
@@ -11655,7 +14659,7 @@
       </w:rPr>
     </w:lvl>
   </w:abstractNum>
-  <w:abstractNum w:abstractNumId="3" w15:restartNumberingAfterBreak="0">
+  <w:abstractNum w:abstractNumId="4" w15:restartNumberingAfterBreak="0">
     <w:nsid w:val="0E9A5B2F"/>
     <w:multiLevelType w:val="multilevel"/>
     <w:tmpl w:val="E70C629C"/>
@@ -11804,7 +14808,156 @@
       </w:rPr>
     </w:lvl>
   </w:abstractNum>
-  <w:abstractNum w:abstractNumId="4" w15:restartNumberingAfterBreak="0">
+  <w:abstractNum w:abstractNumId="5" w15:restartNumberingAfterBreak="0">
+    <w:nsid w:val="0F2836F1"/>
+    <w:multiLevelType w:val="multilevel"/>
+    <w:tmpl w:val="EE0A7F0C"/>
+    <w:lvl w:ilvl="0">
+      <w:start w:val="1"/>
+      <w:numFmt w:val="bullet"/>
+      <w:lvlText w:val=""/>
+      <w:lvlJc w:val="left"/>
+      <w:pPr>
+        <w:tabs>
+          <w:tab w:val="num" w:pos="720"/>
+        </w:tabs>
+        <w:ind w:left="720" w:hanging="360"/>
+      </w:pPr>
+      <w:rPr>
+        <w:rFonts w:ascii="Symbol" w:hAnsi="Symbol" w:hint="default"/>
+        <w:sz w:val="20"/>
+      </w:rPr>
+    </w:lvl>
+    <w:lvl w:ilvl="1">
+      <w:start w:val="1"/>
+      <w:numFmt w:val="bullet"/>
+      <w:lvlText w:val=""/>
+      <w:lvlJc w:val="left"/>
+      <w:pPr>
+        <w:tabs>
+          <w:tab w:val="num" w:pos="1440"/>
+        </w:tabs>
+        <w:ind w:left="1440" w:hanging="360"/>
+      </w:pPr>
+      <w:rPr>
+        <w:rFonts w:ascii="Symbol" w:hAnsi="Symbol" w:hint="default"/>
+        <w:sz w:val="20"/>
+      </w:rPr>
+    </w:lvl>
+    <w:lvl w:ilvl="2" w:tentative="1">
+      <w:start w:val="1"/>
+      <w:numFmt w:val="bullet"/>
+      <w:lvlText w:val=""/>
+      <w:lvlJc w:val="left"/>
+      <w:pPr>
+        <w:tabs>
+          <w:tab w:val="num" w:pos="2160"/>
+        </w:tabs>
+        <w:ind w:left="2160" w:hanging="360"/>
+      </w:pPr>
+      <w:rPr>
+        <w:rFonts w:ascii="Symbol" w:hAnsi="Symbol" w:hint="default"/>
+        <w:sz w:val="20"/>
+      </w:rPr>
+    </w:lvl>
+    <w:lvl w:ilvl="3" w:tentative="1">
+      <w:start w:val="1"/>
+      <w:numFmt w:val="bullet"/>
+      <w:lvlText w:val=""/>
+      <w:lvlJc w:val="left"/>
+      <w:pPr>
+        <w:tabs>
+          <w:tab w:val="num" w:pos="2880"/>
+        </w:tabs>
+        <w:ind w:left="2880" w:hanging="360"/>
+      </w:pPr>
+      <w:rPr>
+        <w:rFonts w:ascii="Symbol" w:hAnsi="Symbol" w:hint="default"/>
+        <w:sz w:val="20"/>
+      </w:rPr>
+    </w:lvl>
+    <w:lvl w:ilvl="4" w:tentative="1">
+      <w:start w:val="1"/>
+      <w:numFmt w:val="bullet"/>
+      <w:lvlText w:val=""/>
+      <w:lvlJc w:val="left"/>
+      <w:pPr>
+        <w:tabs>
+          <w:tab w:val="num" w:pos="3600"/>
+        </w:tabs>
+        <w:ind w:left="3600" w:hanging="360"/>
+      </w:pPr>
+      <w:rPr>
+        <w:rFonts w:ascii="Symbol" w:hAnsi="Symbol" w:hint="default"/>
+        <w:sz w:val="20"/>
+      </w:rPr>
+    </w:lvl>
+    <w:lvl w:ilvl="5" w:tentative="1">
+      <w:start w:val="1"/>
+      <w:numFmt w:val="bullet"/>
+      <w:lvlText w:val=""/>
+      <w:lvlJc w:val="left"/>
+      <w:pPr>
+        <w:tabs>
+          <w:tab w:val="num" w:pos="4320"/>
+        </w:tabs>
+        <w:ind w:left="4320" w:hanging="360"/>
+      </w:pPr>
+      <w:rPr>
+        <w:rFonts w:ascii="Symbol" w:hAnsi="Symbol" w:hint="default"/>
+        <w:sz w:val="20"/>
+      </w:rPr>
+    </w:lvl>
+    <w:lvl w:ilvl="6" w:tentative="1">
+      <w:start w:val="1"/>
+      <w:numFmt w:val="bullet"/>
+      <w:lvlText w:val=""/>
+      <w:lvlJc w:val="left"/>
+      <w:pPr>
+        <w:tabs>
+          <w:tab w:val="num" w:pos="5040"/>
+        </w:tabs>
+        <w:ind w:left="5040" w:hanging="360"/>
+      </w:pPr>
+      <w:rPr>
+        <w:rFonts w:ascii="Symbol" w:hAnsi="Symbol" w:hint="default"/>
+        <w:sz w:val="20"/>
+      </w:rPr>
+    </w:lvl>
+    <w:lvl w:ilvl="7" w:tentative="1">
+      <w:start w:val="1"/>
+      <w:numFmt w:val="bullet"/>
+      <w:lvlText w:val=""/>
+      <w:lvlJc w:val="left"/>
+      <w:pPr>
+        <w:tabs>
+          <w:tab w:val="num" w:pos="5760"/>
+        </w:tabs>
+        <w:ind w:left="5760" w:hanging="360"/>
+      </w:pPr>
+      <w:rPr>
+        <w:rFonts w:ascii="Symbol" w:hAnsi="Symbol" w:hint="default"/>
+        <w:sz w:val="20"/>
+      </w:rPr>
+    </w:lvl>
+    <w:lvl w:ilvl="8" w:tentative="1">
+      <w:start w:val="1"/>
+      <w:numFmt w:val="bullet"/>
+      <w:lvlText w:val=""/>
+      <w:lvlJc w:val="left"/>
+      <w:pPr>
+        <w:tabs>
+          <w:tab w:val="num" w:pos="6480"/>
+        </w:tabs>
+        <w:ind w:left="6480" w:hanging="360"/>
+      </w:pPr>
+      <w:rPr>
+        <w:rFonts w:ascii="Symbol" w:hAnsi="Symbol" w:hint="default"/>
+        <w:sz w:val="20"/>
+      </w:rPr>
+    </w:lvl>
+  </w:abstractNum>
+  <w:abstractNum w:abstractNumId="6" w15:restartNumberingAfterBreak="0">
     <w:nsid w:val="11255DB4"/>
     <w:multiLevelType w:val="multilevel"/>
     <w:tmpl w:val="2A5C8C92"/>
@@ -11953,7 +15106,156 @@
       </w:rPr>
     </w:lvl>
   </w:abstractNum>
-  <w:abstractNum w:abstractNumId="5" w15:restartNumberingAfterBreak="0">
+  <w:abstractNum w:abstractNumId="7" w15:restartNumberingAfterBreak="0">
+    <w:nsid w:val="11313BF4"/>
+    <w:multiLevelType w:val="multilevel"/>
+    <w:tmpl w:val="94ECB9E6"/>
+    <w:lvl w:ilvl="0">
+      <w:start w:val="1"/>
+      <w:numFmt w:val="bullet"/>
+      <w:lvlText w:val=""/>
+      <w:lvlJc w:val="left"/>
+      <w:pPr>
+        <w:tabs>
+          <w:tab w:val="num" w:pos="720"/>
+        </w:tabs>
+        <w:ind w:left="720" w:hanging="360"/>
+      </w:pPr>
+      <w:rPr>
+        <w:rFonts w:ascii="Symbol" w:hAnsi="Symbol" w:hint="default"/>
+        <w:sz w:val="20"/>
+      </w:rPr>
+    </w:lvl>
+    <w:lvl w:ilvl="1" w:tentative="1">
+      <w:start w:val="1"/>
+      <w:numFmt w:val="bullet"/>
+      <w:lvlText w:val="o"/>
+      <w:lvlJc w:val="left"/>
+      <w:pPr>
+        <w:tabs>
+          <w:tab w:val="num" w:pos="1440"/>
+        </w:tabs>
+        <w:ind w:left="1440" w:hanging="360"/>
+      </w:pPr>
+      <w:rPr>
+        <w:rFonts w:ascii="Courier New" w:hAnsi="Courier New" w:hint="default"/>
+        <w:sz w:val="20"/>
+      </w:rPr>
+    </w:lvl>
+    <w:lvl w:ilvl="2" w:tentative="1">
+      <w:start w:val="1"/>
+      <w:numFmt w:val="bullet"/>
+      <w:lvlText w:val=""/>
+      <w:lvlJc w:val="left"/>
+      <w:pPr>
+        <w:tabs>
+          <w:tab w:val="num" w:pos="2160"/>
+        </w:tabs>
+        <w:ind w:left="2160" w:hanging="360"/>
+      </w:pPr>
+      <w:rPr>
+        <w:rFonts w:ascii="Wingdings" w:hAnsi="Wingdings" w:hint="default"/>
+        <w:sz w:val="20"/>
+      </w:rPr>
+    </w:lvl>
+    <w:lvl w:ilvl="3" w:tentative="1">
+      <w:start w:val="1"/>
+      <w:numFmt w:val="bullet"/>
+      <w:lvlText w:val=""/>
+      <w:lvlJc w:val="left"/>
+      <w:pPr>
+        <w:tabs>
+          <w:tab w:val="num" w:pos="2880"/>
+        </w:tabs>
+        <w:ind w:left="2880" w:hanging="360"/>
+      </w:pPr>
+      <w:rPr>
+        <w:rFonts w:ascii="Wingdings" w:hAnsi="Wingdings" w:hint="default"/>
+        <w:sz w:val="20"/>
+      </w:rPr>
+    </w:lvl>
+    <w:lvl w:ilvl="4" w:tentative="1">
+      <w:start w:val="1"/>
+      <w:numFmt w:val="bullet"/>
+      <w:lvlText w:val=""/>
+      <w:lvlJc w:val="left"/>
+      <w:pPr>
+        <w:tabs>
+          <w:tab w:val="num" w:pos="3600"/>
+        </w:tabs>
+        <w:ind w:left="3600" w:hanging="360"/>
+      </w:pPr>
+      <w:rPr>
+        <w:rFonts w:ascii="Wingdings" w:hAnsi="Wingdings" w:hint="default"/>
+        <w:sz w:val="20"/>
+      </w:rPr>
+    </w:lvl>
+    <w:lvl w:ilvl="5" w:tentative="1">
+      <w:start w:val="1"/>
+      <w:numFmt w:val="bullet"/>
+      <w:lvlText w:val=""/>
+      <w:lvlJc w:val="left"/>
+      <w:pPr>
+        <w:tabs>
+          <w:tab w:val="num" w:pos="4320"/>
+        </w:tabs>
+        <w:ind w:left="4320" w:hanging="360"/>
+      </w:pPr>
+      <w:rPr>
+        <w:rFonts w:ascii="Wingdings" w:hAnsi="Wingdings" w:hint="default"/>
+        <w:sz w:val="20"/>
+      </w:rPr>
+    </w:lvl>
+    <w:lvl w:ilvl="6" w:tentative="1">
+      <w:start w:val="1"/>
+      <w:numFmt w:val="bullet"/>
+      <w:lvlText w:val=""/>
+      <w:lvlJc w:val="left"/>
+      <w:pPr>
+        <w:tabs>
+          <w:tab w:val="num" w:pos="5040"/>
+        </w:tabs>
+        <w:ind w:left="5040" w:hanging="360"/>
+      </w:pPr>
+      <w:rPr>
+        <w:rFonts w:ascii="Wingdings" w:hAnsi="Wingdings" w:hint="default"/>
+        <w:sz w:val="20"/>
+      </w:rPr>
+    </w:lvl>
+    <w:lvl w:ilvl="7" w:tentative="1">
+      <w:start w:val="1"/>
+      <w:numFmt w:val="bullet"/>
+      <w:lvlText w:val=""/>
+      <w:lvlJc w:val="left"/>
+      <w:pPr>
+        <w:tabs>
+          <w:tab w:val="num" w:pos="5760"/>
+        </w:tabs>
+        <w:ind w:left="5760" w:hanging="360"/>
+      </w:pPr>
+      <w:rPr>
+        <w:rFonts w:ascii="Wingdings" w:hAnsi="Wingdings" w:hint="default"/>
+        <w:sz w:val="20"/>
+      </w:rPr>
+    </w:lvl>
+    <w:lvl w:ilvl="8" w:tentative="1">
+      <w:start w:val="1"/>
+      <w:numFmt w:val="bullet"/>
+      <w:lvlText w:val=""/>
+      <w:lvlJc w:val="left"/>
+      <w:pPr>
+        <w:tabs>
+          <w:tab w:val="num" w:pos="6480"/>
+        </w:tabs>
+        <w:ind w:left="6480" w:hanging="360"/>
+      </w:pPr>
+      <w:rPr>
+        <w:rFonts w:ascii="Wingdings" w:hAnsi="Wingdings" w:hint="default"/>
+        <w:sz w:val="20"/>
+      </w:rPr>
+    </w:lvl>
+  </w:abstractNum>
+  <w:abstractNum w:abstractNumId="8" w15:restartNumberingAfterBreak="0">
     <w:nsid w:val="13B11B88"/>
     <w:multiLevelType w:val="multilevel"/>
     <w:tmpl w:val="AD7E6B12"/>
@@ -12102,7 +15404,7 @@
       </w:rPr>
     </w:lvl>
   </w:abstractNum>
-  <w:abstractNum w:abstractNumId="6" w15:restartNumberingAfterBreak="0">
+  <w:abstractNum w:abstractNumId="9" w15:restartNumberingAfterBreak="0">
     <w:nsid w:val="16FD236B"/>
     <w:multiLevelType w:val="multilevel"/>
     <w:tmpl w:val="10EA222A"/>
@@ -12215,7 +15517,7 @@
       </w:pPr>
     </w:lvl>
   </w:abstractNum>
-  <w:abstractNum w:abstractNumId="7" w15:restartNumberingAfterBreak="0">
+  <w:abstractNum w:abstractNumId="10" w15:restartNumberingAfterBreak="0">
     <w:nsid w:val="18FB7D26"/>
     <w:multiLevelType w:val="multilevel"/>
     <w:tmpl w:val="EBD04446"/>
@@ -12328,7 +15630,7 @@
       </w:pPr>
     </w:lvl>
   </w:abstractNum>
-  <w:abstractNum w:abstractNumId="8" w15:restartNumberingAfterBreak="0">
+  <w:abstractNum w:abstractNumId="11" w15:restartNumberingAfterBreak="0">
     <w:nsid w:val="192A2373"/>
     <w:multiLevelType w:val="multilevel"/>
     <w:tmpl w:val="64A69224"/>
@@ -12477,7 +15779,7 @@
       </w:rPr>
     </w:lvl>
   </w:abstractNum>
-  <w:abstractNum w:abstractNumId="9" w15:restartNumberingAfterBreak="0">
+  <w:abstractNum w:abstractNumId="12" w15:restartNumberingAfterBreak="0">
     <w:nsid w:val="1A346AE7"/>
     <w:multiLevelType w:val="multilevel"/>
     <w:tmpl w:val="1F28B860"/>
@@ -12622,7 +15924,7 @@
       </w:rPr>
     </w:lvl>
   </w:abstractNum>
-  <w:abstractNum w:abstractNumId="10" w15:restartNumberingAfterBreak="0">
+  <w:abstractNum w:abstractNumId="13" w15:restartNumberingAfterBreak="0">
     <w:nsid w:val="20BA45E6"/>
     <w:multiLevelType w:val="multilevel"/>
     <w:tmpl w:val="8668C7AC"/>
@@ -12771,7 +16073,7 @@
       </w:rPr>
     </w:lvl>
   </w:abstractNum>
-  <w:abstractNum w:abstractNumId="11" w15:restartNumberingAfterBreak="0">
+  <w:abstractNum w:abstractNumId="14" w15:restartNumberingAfterBreak="0">
     <w:nsid w:val="23756E4D"/>
     <w:multiLevelType w:val="multilevel"/>
     <w:tmpl w:val="B0ECCC20"/>
@@ -12920,7 +16222,7 @@
       </w:rPr>
     </w:lvl>
   </w:abstractNum>
-  <w:abstractNum w:abstractNumId="12" w15:restartNumberingAfterBreak="0">
+  <w:abstractNum w:abstractNumId="15" w15:restartNumberingAfterBreak="0">
     <w:nsid w:val="24EB15F9"/>
     <w:multiLevelType w:val="hybridMultilevel"/>
     <w:tmpl w:val="6A34D8F2"/>
@@ -13006,7 +16308,7 @@
       </w:pPr>
     </w:lvl>
   </w:abstractNum>
-  <w:abstractNum w:abstractNumId="13" w15:restartNumberingAfterBreak="0">
+  <w:abstractNum w:abstractNumId="16" w15:restartNumberingAfterBreak="0">
     <w:nsid w:val="28DC3C7D"/>
     <w:multiLevelType w:val="multilevel"/>
     <w:tmpl w:val="88582C24"/>
@@ -13155,7 +16457,7 @@
       </w:rPr>
     </w:lvl>
   </w:abstractNum>
-  <w:abstractNum w:abstractNumId="14" w15:restartNumberingAfterBreak="0">
+  <w:abstractNum w:abstractNumId="17" w15:restartNumberingAfterBreak="0">
     <w:nsid w:val="28FA2EDA"/>
     <w:multiLevelType w:val="multilevel"/>
     <w:tmpl w:val="1924014E"/>
@@ -13268,7 +16570,7 @@
       </w:pPr>
     </w:lvl>
   </w:abstractNum>
-  <w:abstractNum w:abstractNumId="15" w15:restartNumberingAfterBreak="0">
+  <w:abstractNum w:abstractNumId="18" w15:restartNumberingAfterBreak="0">
     <w:nsid w:val="2AB931F4"/>
     <w:multiLevelType w:val="multilevel"/>
     <w:tmpl w:val="21984E70"/>
@@ -13417,7 +16719,7 @@
       </w:rPr>
     </w:lvl>
   </w:abstractNum>
-  <w:abstractNum w:abstractNumId="16" w15:restartNumberingAfterBreak="0">
+  <w:abstractNum w:abstractNumId="19" w15:restartNumberingAfterBreak="0">
     <w:nsid w:val="2C10187B"/>
     <w:multiLevelType w:val="multilevel"/>
     <w:tmpl w:val="BCFA51B2"/>
@@ -13566,7 +16868,7 @@
       </w:rPr>
     </w:lvl>
   </w:abstractNum>
-  <w:abstractNum w:abstractNumId="17" w15:restartNumberingAfterBreak="0">
+  <w:abstractNum w:abstractNumId="20" w15:restartNumberingAfterBreak="0">
     <w:nsid w:val="2FE92984"/>
     <w:multiLevelType w:val="multilevel"/>
     <w:tmpl w:val="C308AF90"/>
@@ -13715,7 +17017,7 @@
       </w:rPr>
     </w:lvl>
   </w:abstractNum>
-  <w:abstractNum w:abstractNumId="18" w15:restartNumberingAfterBreak="0">
+  <w:abstractNum w:abstractNumId="21" w15:restartNumberingAfterBreak="0">
     <w:nsid w:val="32DF4341"/>
     <w:multiLevelType w:val="multilevel"/>
     <w:tmpl w:val="955A439C"/>
@@ -13864,7 +17166,7 @@
       </w:rPr>
     </w:lvl>
   </w:abstractNum>
-  <w:abstractNum w:abstractNumId="19" w15:restartNumberingAfterBreak="0">
+  <w:abstractNum w:abstractNumId="22" w15:restartNumberingAfterBreak="0">
     <w:nsid w:val="37C84246"/>
     <w:multiLevelType w:val="multilevel"/>
     <w:tmpl w:val="7DA0DCAA"/>
@@ -14013,7 +17315,7 @@
       </w:rPr>
     </w:lvl>
   </w:abstractNum>
-  <w:abstractNum w:abstractNumId="20" w15:restartNumberingAfterBreak="0">
+  <w:abstractNum w:abstractNumId="23" w15:restartNumberingAfterBreak="0">
     <w:nsid w:val="3F0263CF"/>
     <w:multiLevelType w:val="multilevel"/>
     <w:tmpl w:val="8F46F3D8"/>
@@ -14162,7 +17464,305 @@
       </w:rPr>
     </w:lvl>
   </w:abstractNum>
-  <w:abstractNum w:abstractNumId="21" w15:restartNumberingAfterBreak="0">
+  <w:abstractNum w:abstractNumId="24" w15:restartNumberingAfterBreak="0">
+    <w:nsid w:val="430602A0"/>
+    <w:multiLevelType w:val="multilevel"/>
+    <w:tmpl w:val="B0F660D4"/>
+    <w:lvl w:ilvl="0">
+      <w:start w:val="1"/>
+      <w:numFmt w:val="bullet"/>
+      <w:lvlText w:val=""/>
+      <w:lvlJc w:val="left"/>
+      <w:pPr>
+        <w:tabs>
+          <w:tab w:val="num" w:pos="720"/>
+        </w:tabs>
+        <w:ind w:left="720" w:hanging="360"/>
+      </w:pPr>
+      <w:rPr>
+        <w:rFonts w:ascii="Symbol" w:hAnsi="Symbol" w:hint="default"/>
+        <w:sz w:val="20"/>
+      </w:rPr>
+    </w:lvl>
+    <w:lvl w:ilvl="1">
+      <w:start w:val="1"/>
+      <w:numFmt w:val="bullet"/>
+      <w:lvlText w:val=""/>
+      <w:lvlJc w:val="left"/>
+      <w:pPr>
+        <w:tabs>
+          <w:tab w:val="num" w:pos="1440"/>
+        </w:tabs>
+        <w:ind w:left="1440" w:hanging="360"/>
+      </w:pPr>
+      <w:rPr>
+        <w:rFonts w:ascii="Symbol" w:hAnsi="Symbol" w:hint="default"/>
+        <w:sz w:val="20"/>
+      </w:rPr>
+    </w:lvl>
+    <w:lvl w:ilvl="2">
+      <w:start w:val="1"/>
+      <w:numFmt w:val="bullet"/>
+      <w:lvlText w:val=""/>
+      <w:lvlJc w:val="left"/>
+      <w:pPr>
+        <w:tabs>
+          <w:tab w:val="num" w:pos="2160"/>
+        </w:tabs>
+        <w:ind w:left="2160" w:hanging="360"/>
+      </w:pPr>
+      <w:rPr>
+        <w:rFonts w:ascii="Symbol" w:hAnsi="Symbol" w:hint="default"/>
+        <w:sz w:val="20"/>
+      </w:rPr>
+    </w:lvl>
+    <w:lvl w:ilvl="3" w:tentative="1">
+      <w:start w:val="1"/>
+      <w:numFmt w:val="bullet"/>
+      <w:lvlText w:val=""/>
+      <w:lvlJc w:val="left"/>
+      <w:pPr>
+        <w:tabs>
+          <w:tab w:val="num" w:pos="2880"/>
+        </w:tabs>
+        <w:ind w:left="2880" w:hanging="360"/>
+      </w:pPr>
+      <w:rPr>
+        <w:rFonts w:ascii="Symbol" w:hAnsi="Symbol" w:hint="default"/>
+        <w:sz w:val="20"/>
+      </w:rPr>
+    </w:lvl>
+    <w:lvl w:ilvl="4" w:tentative="1">
+      <w:start w:val="1"/>
+      <w:numFmt w:val="bullet"/>
+      <w:lvlText w:val=""/>
+      <w:lvlJc w:val="left"/>
+      <w:pPr>
+        <w:tabs>
+          <w:tab w:val="num" w:pos="3600"/>
+        </w:tabs>
+        <w:ind w:left="3600" w:hanging="360"/>
+      </w:pPr>
+      <w:rPr>
+        <w:rFonts w:ascii="Symbol" w:hAnsi="Symbol" w:hint="default"/>
+        <w:sz w:val="20"/>
+      </w:rPr>
+    </w:lvl>
+    <w:lvl w:ilvl="5" w:tentative="1">
+      <w:start w:val="1"/>
+      <w:numFmt w:val="bullet"/>
+      <w:lvlText w:val=""/>
+      <w:lvlJc w:val="left"/>
+      <w:pPr>
+        <w:tabs>
+          <w:tab w:val="num" w:pos="4320"/>
+        </w:tabs>
+        <w:ind w:left="4320" w:hanging="360"/>
+      </w:pPr>
+      <w:rPr>
+        <w:rFonts w:ascii="Symbol" w:hAnsi="Symbol" w:hint="default"/>
+        <w:sz w:val="20"/>
+      </w:rPr>
+    </w:lvl>
+    <w:lvl w:ilvl="6" w:tentative="1">
+      <w:start w:val="1"/>
+      <w:numFmt w:val="bullet"/>
+      <w:lvlText w:val=""/>
+      <w:lvlJc w:val="left"/>
+      <w:pPr>
+        <w:tabs>
+          <w:tab w:val="num" w:pos="5040"/>
+        </w:tabs>
+        <w:ind w:left="5040" w:hanging="360"/>
+      </w:pPr>
+      <w:rPr>
+        <w:rFonts w:ascii="Symbol" w:hAnsi="Symbol" w:hint="default"/>
+        <w:sz w:val="20"/>
+      </w:rPr>
+    </w:lvl>
+    <w:lvl w:ilvl="7" w:tentative="1">
+      <w:start w:val="1"/>
+      <w:numFmt w:val="bullet"/>
+      <w:lvlText w:val=""/>
+      <w:lvlJc w:val="left"/>
+      <w:pPr>
+        <w:tabs>
+          <w:tab w:val="num" w:pos="5760"/>
+        </w:tabs>
+        <w:ind w:left="5760" w:hanging="360"/>
+      </w:pPr>
+      <w:rPr>
+        <w:rFonts w:ascii="Symbol" w:hAnsi="Symbol" w:hint="default"/>
+        <w:sz w:val="20"/>
+      </w:rPr>
+    </w:lvl>
+    <w:lvl w:ilvl="8" w:tentative="1">
+      <w:start w:val="1"/>
+      <w:numFmt w:val="bullet"/>
+      <w:lvlText w:val=""/>
+      <w:lvlJc w:val="left"/>
+      <w:pPr>
+        <w:tabs>
+          <w:tab w:val="num" w:pos="6480"/>
+        </w:tabs>
+        <w:ind w:left="6480" w:hanging="360"/>
+      </w:pPr>
+      <w:rPr>
+        <w:rFonts w:ascii="Symbol" w:hAnsi="Symbol" w:hint="default"/>
+        <w:sz w:val="20"/>
+      </w:rPr>
+    </w:lvl>
+  </w:abstractNum>
+  <w:abstractNum w:abstractNumId="25" w15:restartNumberingAfterBreak="0">
+    <w:nsid w:val="432D489B"/>
+    <w:multiLevelType w:val="multilevel"/>
+    <w:tmpl w:val="4F68AC20"/>
+    <w:lvl w:ilvl="0">
+      <w:start w:val="1"/>
+      <w:numFmt w:val="bullet"/>
+      <w:lvlText w:val=""/>
+      <w:lvlJc w:val="left"/>
+      <w:pPr>
+        <w:tabs>
+          <w:tab w:val="num" w:pos="720"/>
+        </w:tabs>
+        <w:ind w:left="720" w:hanging="360"/>
+      </w:pPr>
+      <w:rPr>
+        <w:rFonts w:ascii="Symbol" w:hAnsi="Symbol" w:hint="default"/>
+        <w:sz w:val="20"/>
+      </w:rPr>
+    </w:lvl>
+    <w:lvl w:ilvl="1" w:tentative="1">
+      <w:start w:val="1"/>
+      <w:numFmt w:val="bullet"/>
+      <w:lvlText w:val=""/>
+      <w:lvlJc w:val="left"/>
+      <w:pPr>
+        <w:tabs>
+          <w:tab w:val="num" w:pos="1440"/>
+        </w:tabs>
+        <w:ind w:left="1440" w:hanging="360"/>
+      </w:pPr>
+      <w:rPr>
+        <w:rFonts w:ascii="Symbol" w:hAnsi="Symbol" w:hint="default"/>
+        <w:sz w:val="20"/>
+      </w:rPr>
+    </w:lvl>
+    <w:lvl w:ilvl="2" w:tentative="1">
+      <w:start w:val="1"/>
+      <w:numFmt w:val="bullet"/>
+      <w:lvlText w:val=""/>
+      <w:lvlJc w:val="left"/>
+      <w:pPr>
+        <w:tabs>
+          <w:tab w:val="num" w:pos="2160"/>
+        </w:tabs>
+        <w:ind w:left="2160" w:hanging="360"/>
+      </w:pPr>
+      <w:rPr>
+        <w:rFonts w:ascii="Symbol" w:hAnsi="Symbol" w:hint="default"/>
+        <w:sz w:val="20"/>
+      </w:rPr>
+    </w:lvl>
+    <w:lvl w:ilvl="3" w:tentative="1">
+      <w:start w:val="1"/>
+      <w:numFmt w:val="bullet"/>
+      <w:lvlText w:val=""/>
+      <w:lvlJc w:val="left"/>
+      <w:pPr>
+        <w:tabs>
+          <w:tab w:val="num" w:pos="2880"/>
+        </w:tabs>
+        <w:ind w:left="2880" w:hanging="360"/>
+      </w:pPr>
+      <w:rPr>
+        <w:rFonts w:ascii="Symbol" w:hAnsi="Symbol" w:hint="default"/>
+        <w:sz w:val="20"/>
+      </w:rPr>
+    </w:lvl>
+    <w:lvl w:ilvl="4" w:tentative="1">
+      <w:start w:val="1"/>
+      <w:numFmt w:val="bullet"/>
+      <w:lvlText w:val=""/>
+      <w:lvlJc w:val="left"/>
+      <w:pPr>
+        <w:tabs>
+          <w:tab w:val="num" w:pos="3600"/>
+        </w:tabs>
+        <w:ind w:left="3600" w:hanging="360"/>
+      </w:pPr>
+      <w:rPr>
+        <w:rFonts w:ascii="Symbol" w:hAnsi="Symbol" w:hint="default"/>
+        <w:sz w:val="20"/>
+      </w:rPr>
+    </w:lvl>
+    <w:lvl w:ilvl="5" w:tentative="1">
+      <w:start w:val="1"/>
+      <w:numFmt w:val="bullet"/>
+      <w:lvlText w:val=""/>
+      <w:lvlJc w:val="left"/>
+      <w:pPr>
+        <w:tabs>
+          <w:tab w:val="num" w:pos="4320"/>
+        </w:tabs>
+        <w:ind w:left="4320" w:hanging="360"/>
+      </w:pPr>
+      <w:rPr>
+        <w:rFonts w:ascii="Symbol" w:hAnsi="Symbol" w:hint="default"/>
+        <w:sz w:val="20"/>
+      </w:rPr>
+    </w:lvl>
+    <w:lvl w:ilvl="6" w:tentative="1">
+      <w:start w:val="1"/>
+      <w:numFmt w:val="bullet"/>
+      <w:lvlText w:val=""/>
+      <w:lvlJc w:val="left"/>
+      <w:pPr>
+        <w:tabs>
+          <w:tab w:val="num" w:pos="5040"/>
+        </w:tabs>
+        <w:ind w:left="5040" w:hanging="360"/>
+      </w:pPr>
+      <w:rPr>
+        <w:rFonts w:ascii="Symbol" w:hAnsi="Symbol" w:hint="default"/>
+        <w:sz w:val="20"/>
+      </w:rPr>
+    </w:lvl>
+    <w:lvl w:ilvl="7" w:tentative="1">
+      <w:start w:val="1"/>
+      <w:numFmt w:val="bullet"/>
+      <w:lvlText w:val=""/>
+      <w:lvlJc w:val="left"/>
+      <w:pPr>
+        <w:tabs>
+          <w:tab w:val="num" w:pos="5760"/>
+        </w:tabs>
+        <w:ind w:left="5760" w:hanging="360"/>
+      </w:pPr>
+      <w:rPr>
+        <w:rFonts w:ascii="Symbol" w:hAnsi="Symbol" w:hint="default"/>
+        <w:sz w:val="20"/>
+      </w:rPr>
+    </w:lvl>
+    <w:lvl w:ilvl="8" w:tentative="1">
+      <w:start w:val="1"/>
+      <w:numFmt w:val="bullet"/>
+      <w:lvlText w:val=""/>
+      <w:lvlJc w:val="left"/>
+      <w:pPr>
+        <w:tabs>
+          <w:tab w:val="num" w:pos="6480"/>
+        </w:tabs>
+        <w:ind w:left="6480" w:hanging="360"/>
+      </w:pPr>
+      <w:rPr>
+        <w:rFonts w:ascii="Symbol" w:hAnsi="Symbol" w:hint="default"/>
+        <w:sz w:val="20"/>
+      </w:rPr>
+    </w:lvl>
+  </w:abstractNum>
+  <w:abstractNum w:abstractNumId="26" w15:restartNumberingAfterBreak="0">
     <w:nsid w:val="4BE13DA2"/>
     <w:multiLevelType w:val="multilevel"/>
     <w:tmpl w:val="502C1F8E"/>
@@ -14275,7 +17875,7 @@
       </w:pPr>
     </w:lvl>
   </w:abstractNum>
-  <w:abstractNum w:abstractNumId="22" w15:restartNumberingAfterBreak="0">
+  <w:abstractNum w:abstractNumId="27" w15:restartNumberingAfterBreak="0">
     <w:nsid w:val="4D9466CF"/>
     <w:multiLevelType w:val="multilevel"/>
     <w:tmpl w:val="E62269B0"/>
@@ -14424,7 +18024,269 @@
       </w:rPr>
     </w:lvl>
   </w:abstractNum>
-  <w:abstractNum w:abstractNumId="23" w15:restartNumberingAfterBreak="0">
+  <w:abstractNum w:abstractNumId="28" w15:restartNumberingAfterBreak="0">
+    <w:nsid w:val="4F7200AA"/>
+    <w:multiLevelType w:val="multilevel"/>
+    <w:tmpl w:val="2DC43788"/>
+    <w:lvl w:ilvl="0">
+      <w:start w:val="1"/>
+      <w:numFmt w:val="decimal"/>
+      <w:lvlText w:val="%1."/>
+      <w:lvlJc w:val="left"/>
+      <w:pPr>
+        <w:tabs>
+          <w:tab w:val="num" w:pos="720"/>
+        </w:tabs>
+        <w:ind w:left="720" w:hanging="360"/>
+      </w:pPr>
+    </w:lvl>
+    <w:lvl w:ilvl="1" w:tentative="1">
+      <w:start w:val="1"/>
+      <w:numFmt w:val="decimal"/>
+      <w:lvlText w:val="%2."/>
+      <w:lvlJc w:val="left"/>
+      <w:pPr>
+        <w:tabs>
+          <w:tab w:val="num" w:pos="1440"/>
+        </w:tabs>
+        <w:ind w:left="1440" w:hanging="360"/>
+      </w:pPr>
+    </w:lvl>
+    <w:lvl w:ilvl="2" w:tentative="1">
+      <w:start w:val="1"/>
+      <w:numFmt w:val="decimal"/>
+      <w:lvlText w:val="%3."/>
+      <w:lvlJc w:val="left"/>
+      <w:pPr>
+        <w:tabs>
+          <w:tab w:val="num" w:pos="2160"/>
+        </w:tabs>
+        <w:ind w:left="2160" w:hanging="360"/>
+      </w:pPr>
+    </w:lvl>
+    <w:lvl w:ilvl="3" w:tentative="1">
+      <w:start w:val="1"/>
+      <w:numFmt w:val="decimal"/>
+      <w:lvlText w:val="%4."/>
+      <w:lvlJc w:val="left"/>
+      <w:pPr>
+        <w:tabs>
+          <w:tab w:val="num" w:pos="2880"/>
+        </w:tabs>
+        <w:ind w:left="2880" w:hanging="360"/>
+      </w:pPr>
+    </w:lvl>
+    <w:lvl w:ilvl="4" w:tentative="1">
+      <w:start w:val="1"/>
+      <w:numFmt w:val="decimal"/>
+      <w:lvlText w:val="%5."/>
+      <w:lvlJc w:val="left"/>
+      <w:pPr>
+        <w:tabs>
+          <w:tab w:val="num" w:pos="3600"/>
+        </w:tabs>
+        <w:ind w:left="3600" w:hanging="360"/>
+      </w:pPr>
+    </w:lvl>
+    <w:lvl w:ilvl="5" w:tentative="1">
+      <w:start w:val="1"/>
+      <w:numFmt w:val="decimal"/>
+      <w:lvlText w:val="%6."/>
+      <w:lvlJc w:val="left"/>
+      <w:pPr>
+        <w:tabs>
+          <w:tab w:val="num" w:pos="4320"/>
+        </w:tabs>
+        <w:ind w:left="4320" w:hanging="360"/>
+      </w:pPr>
+    </w:lvl>
+    <w:lvl w:ilvl="6" w:tentative="1">
+      <w:start w:val="1"/>
+      <w:numFmt w:val="decimal"/>
+      <w:lvlText w:val="%7."/>
+      <w:lvlJc w:val="left"/>
+      <w:pPr>
+        <w:tabs>
+          <w:tab w:val="num" w:pos="5040"/>
+        </w:tabs>
+        <w:ind w:left="5040" w:hanging="360"/>
+      </w:pPr>
+    </w:lvl>
+    <w:lvl w:ilvl="7" w:tentative="1">
+      <w:start w:val="1"/>
+      <w:numFmt w:val="decimal"/>
+      <w:lvlText w:val="%8."/>
+      <w:lvlJc w:val="left"/>
+      <w:pPr>
+        <w:tabs>
+          <w:tab w:val="num" w:pos="5760"/>
+        </w:tabs>
+        <w:ind w:left="5760" w:hanging="360"/>
+      </w:pPr>
+    </w:lvl>
+    <w:lvl w:ilvl="8" w:tentative="1">
+      <w:start w:val="1"/>
+      <w:numFmt w:val="decimal"/>
+      <w:lvlText w:val="%9."/>
+      <w:lvlJc w:val="left"/>
+      <w:pPr>
+        <w:tabs>
+          <w:tab w:val="num" w:pos="6480"/>
+        </w:tabs>
+        <w:ind w:left="6480" w:hanging="360"/>
+      </w:pPr>
+    </w:lvl>
+  </w:abstractNum>
+  <w:abstractNum w:abstractNumId="29" w15:restartNumberingAfterBreak="0">
+    <w:nsid w:val="56C207AE"/>
+    <w:multiLevelType w:val="multilevel"/>
+    <w:tmpl w:val="B11ABB8A"/>
+    <w:lvl w:ilvl="0">
+      <w:start w:val="1"/>
+      <w:numFmt w:val="bullet"/>
+      <w:lvlText w:val=""/>
+      <w:lvlJc w:val="left"/>
+      <w:pPr>
+        <w:tabs>
+          <w:tab w:val="num" w:pos="720"/>
+        </w:tabs>
+        <w:ind w:left="720" w:hanging="360"/>
+      </w:pPr>
+      <w:rPr>
+        <w:rFonts w:ascii="Symbol" w:hAnsi="Symbol" w:hint="default"/>
+        <w:sz w:val="20"/>
+      </w:rPr>
+    </w:lvl>
+    <w:lvl w:ilvl="1" w:tentative="1">
+      <w:start w:val="1"/>
+      <w:numFmt w:val="bullet"/>
+      <w:lvlText w:val=""/>
+      <w:lvlJc w:val="left"/>
+      <w:pPr>
+        <w:tabs>
+          <w:tab w:val="num" w:pos="1440"/>
+        </w:tabs>
+        <w:ind w:left="1440" w:hanging="360"/>
+      </w:pPr>
+      <w:rPr>
+        <w:rFonts w:ascii="Symbol" w:hAnsi="Symbol" w:hint="default"/>
+        <w:sz w:val="20"/>
+      </w:rPr>
+    </w:lvl>
+    <w:lvl w:ilvl="2" w:tentative="1">
+      <w:start w:val="1"/>
+      <w:numFmt w:val="bullet"/>
+      <w:lvlText w:val=""/>
+      <w:lvlJc w:val="left"/>
+      <w:pPr>
+        <w:tabs>
+          <w:tab w:val="num" w:pos="2160"/>
+        </w:tabs>
+        <w:ind w:left="2160" w:hanging="360"/>
+      </w:pPr>
+      <w:rPr>
+        <w:rFonts w:ascii="Symbol" w:hAnsi="Symbol" w:hint="default"/>
+        <w:sz w:val="20"/>
+      </w:rPr>
+    </w:lvl>
+    <w:lvl w:ilvl="3" w:tentative="1">
+      <w:start w:val="1"/>
+      <w:numFmt w:val="bullet"/>
+      <w:lvlText w:val=""/>
+      <w:lvlJc w:val="left"/>
+      <w:pPr>
+        <w:tabs>
+          <w:tab w:val="num" w:pos="2880"/>
+        </w:tabs>
+        <w:ind w:left="2880" w:hanging="360"/>
+      </w:pPr>
+      <w:rPr>
+        <w:rFonts w:ascii="Symbol" w:hAnsi="Symbol" w:hint="default"/>
+        <w:sz w:val="20"/>
+      </w:rPr>
+    </w:lvl>
+    <w:lvl w:ilvl="4" w:tentative="1">
+      <w:start w:val="1"/>
+      <w:numFmt w:val="bullet"/>
+      <w:lvlText w:val=""/>
+      <w:lvlJc w:val="left"/>
+      <w:pPr>
+        <w:tabs>
+          <w:tab w:val="num" w:pos="3600"/>
+        </w:tabs>
+        <w:ind w:left="3600" w:hanging="360"/>
+      </w:pPr>
+      <w:rPr>
+        <w:rFonts w:ascii="Symbol" w:hAnsi="Symbol" w:hint="default"/>
+        <w:sz w:val="20"/>
+      </w:rPr>
+    </w:lvl>
+    <w:lvl w:ilvl="5" w:tentative="1">
+      <w:start w:val="1"/>
+      <w:numFmt w:val="bullet"/>
+      <w:lvlText w:val=""/>
+      <w:lvlJc w:val="left"/>
+      <w:pPr>
+        <w:tabs>
+          <w:tab w:val="num" w:pos="4320"/>
+        </w:tabs>
+        <w:ind w:left="4320" w:hanging="360"/>
+      </w:pPr>
+      <w:rPr>
+        <w:rFonts w:ascii="Symbol" w:hAnsi="Symbol" w:hint="default"/>
+        <w:sz w:val="20"/>
+      </w:rPr>
+    </w:lvl>
+    <w:lvl w:ilvl="6" w:tentative="1">
+      <w:start w:val="1"/>
+      <w:numFmt w:val="bullet"/>
+      <w:lvlText w:val=""/>
+      <w:lvlJc w:val="left"/>
+      <w:pPr>
+        <w:tabs>
+          <w:tab w:val="num" w:pos="5040"/>
+        </w:tabs>
+        <w:ind w:left="5040" w:hanging="360"/>
+      </w:pPr>
+      <w:rPr>
+        <w:rFonts w:ascii="Symbol" w:hAnsi="Symbol" w:hint="default"/>
+        <w:sz w:val="20"/>
+      </w:rPr>
+    </w:lvl>
+    <w:lvl w:ilvl="7" w:tentative="1">
+      <w:start w:val="1"/>
+      <w:numFmt w:val="bullet"/>
+      <w:lvlText w:val=""/>
+      <w:lvlJc w:val="left"/>
+      <w:pPr>
+        <w:tabs>
+          <w:tab w:val="num" w:pos="5760"/>
+        </w:tabs>
+        <w:ind w:left="5760" w:hanging="360"/>
+      </w:pPr>
+      <w:rPr>
+        <w:rFonts w:ascii="Symbol" w:hAnsi="Symbol" w:hint="default"/>
+        <w:sz w:val="20"/>
+      </w:rPr>
+    </w:lvl>
+    <w:lvl w:ilvl="8" w:tentative="1">
+      <w:start w:val="1"/>
+      <w:numFmt w:val="bullet"/>
+      <w:lvlText w:val=""/>
+      <w:lvlJc w:val="left"/>
+      <w:pPr>
+        <w:tabs>
+          <w:tab w:val="num" w:pos="6480"/>
+        </w:tabs>
+        <w:ind w:left="6480" w:hanging="360"/>
+      </w:pPr>
+      <w:rPr>
+        <w:rFonts w:ascii="Symbol" w:hAnsi="Symbol" w:hint="default"/>
+        <w:sz w:val="20"/>
+      </w:rPr>
+    </w:lvl>
+  </w:abstractNum>
+  <w:abstractNum w:abstractNumId="30" w15:restartNumberingAfterBreak="0">
     <w:nsid w:val="571B7FC7"/>
     <w:multiLevelType w:val="hybridMultilevel"/>
     <w:tmpl w:val="B068F37C"/>
@@ -14513,7 +18375,156 @@
       </w:pPr>
     </w:lvl>
   </w:abstractNum>
-  <w:abstractNum w:abstractNumId="24" w15:restartNumberingAfterBreak="0">
+  <w:abstractNum w:abstractNumId="31" w15:restartNumberingAfterBreak="0">
+    <w:nsid w:val="57ED7095"/>
+    <w:multiLevelType w:val="multilevel"/>
+    <w:tmpl w:val="8982E3D6"/>
+    <w:lvl w:ilvl="0">
+      <w:start w:val="1"/>
+      <w:numFmt w:val="bullet"/>
+      <w:lvlText w:val=""/>
+      <w:lvlJc w:val="left"/>
+      <w:pPr>
+        <w:tabs>
+          <w:tab w:val="num" w:pos="720"/>
+        </w:tabs>
+        <w:ind w:left="720" w:hanging="360"/>
+      </w:pPr>
+      <w:rPr>
+        <w:rFonts w:ascii="Symbol" w:hAnsi="Symbol" w:hint="default"/>
+        <w:sz w:val="20"/>
+      </w:rPr>
+    </w:lvl>
+    <w:lvl w:ilvl="1" w:tentative="1">
+      <w:start w:val="1"/>
+      <w:numFmt w:val="bullet"/>
+      <w:lvlText w:val="o"/>
+      <w:lvlJc w:val="left"/>
+      <w:pPr>
+        <w:tabs>
+          <w:tab w:val="num" w:pos="1440"/>
+        </w:tabs>
+        <w:ind w:left="1440" w:hanging="360"/>
+      </w:pPr>
+      <w:rPr>
+        <w:rFonts w:ascii="Courier New" w:hAnsi="Courier New" w:hint="default"/>
+        <w:sz w:val="20"/>
+      </w:rPr>
+    </w:lvl>
+    <w:lvl w:ilvl="2" w:tentative="1">
+      <w:start w:val="1"/>
+      <w:numFmt w:val="bullet"/>
+      <w:lvlText w:val=""/>
+      <w:lvlJc w:val="left"/>
+      <w:pPr>
+        <w:tabs>
+          <w:tab w:val="num" w:pos="2160"/>
+        </w:tabs>
+        <w:ind w:left="2160" w:hanging="360"/>
+      </w:pPr>
+      <w:rPr>
+        <w:rFonts w:ascii="Wingdings" w:hAnsi="Wingdings" w:hint="default"/>
+        <w:sz w:val="20"/>
+      </w:rPr>
+    </w:lvl>
+    <w:lvl w:ilvl="3" w:tentative="1">
+      <w:start w:val="1"/>
+      <w:numFmt w:val="bullet"/>
+      <w:lvlText w:val=""/>
+      <w:lvlJc w:val="left"/>
+      <w:pPr>
+        <w:tabs>
+          <w:tab w:val="num" w:pos="2880"/>
+        </w:tabs>
+        <w:ind w:left="2880" w:hanging="360"/>
+      </w:pPr>
+      <w:rPr>
+        <w:rFonts w:ascii="Wingdings" w:hAnsi="Wingdings" w:hint="default"/>
+        <w:sz w:val="20"/>
+      </w:rPr>
+    </w:lvl>
+    <w:lvl w:ilvl="4" w:tentative="1">
+      <w:start w:val="1"/>
+      <w:numFmt w:val="bullet"/>
+      <w:lvlText w:val=""/>
+      <w:lvlJc w:val="left"/>
+      <w:pPr>
+        <w:tabs>
+          <w:tab w:val="num" w:pos="3600"/>
+        </w:tabs>
+        <w:ind w:left="3600" w:hanging="360"/>
+      </w:pPr>
+      <w:rPr>
+        <w:rFonts w:ascii="Wingdings" w:hAnsi="Wingdings" w:hint="default"/>
+        <w:sz w:val="20"/>
+      </w:rPr>
+    </w:lvl>
+    <w:lvl w:ilvl="5" w:tentative="1">
+      <w:start w:val="1"/>
+      <w:numFmt w:val="bullet"/>
+      <w:lvlText w:val=""/>
+      <w:lvlJc w:val="left"/>
+      <w:pPr>
+        <w:tabs>
+          <w:tab w:val="num" w:pos="4320"/>
+        </w:tabs>
+        <w:ind w:left="4320" w:hanging="360"/>
+      </w:pPr>
+      <w:rPr>
+        <w:rFonts w:ascii="Wingdings" w:hAnsi="Wingdings" w:hint="default"/>
+        <w:sz w:val="20"/>
+      </w:rPr>
+    </w:lvl>
+    <w:lvl w:ilvl="6" w:tentative="1">
+      <w:start w:val="1"/>
+      <w:numFmt w:val="bullet"/>
+      <w:lvlText w:val=""/>
+      <w:lvlJc w:val="left"/>
+      <w:pPr>
+        <w:tabs>
+          <w:tab w:val="num" w:pos="5040"/>
+        </w:tabs>
+        <w:ind w:left="5040" w:hanging="360"/>
+      </w:pPr>
+      <w:rPr>
+        <w:rFonts w:ascii="Wingdings" w:hAnsi="Wingdings" w:hint="default"/>
+        <w:sz w:val="20"/>
+      </w:rPr>
+    </w:lvl>
+    <w:lvl w:ilvl="7" w:tentative="1">
+      <w:start w:val="1"/>
+      <w:numFmt w:val="bullet"/>
+      <w:lvlText w:val=""/>
+      <w:lvlJc w:val="left"/>
+      <w:pPr>
+        <w:tabs>
+          <w:tab w:val="num" w:pos="5760"/>
+        </w:tabs>
+        <w:ind w:left="5760" w:hanging="360"/>
+      </w:pPr>
+      <w:rPr>
+        <w:rFonts w:ascii="Wingdings" w:hAnsi="Wingdings" w:hint="default"/>
+        <w:sz w:val="20"/>
+      </w:rPr>
+    </w:lvl>
+    <w:lvl w:ilvl="8" w:tentative="1">
+      <w:start w:val="1"/>
+      <w:numFmt w:val="bullet"/>
+      <w:lvlText w:val=""/>
+      <w:lvlJc w:val="left"/>
+      <w:pPr>
+        <w:tabs>
+          <w:tab w:val="num" w:pos="6480"/>
+        </w:tabs>
+        <w:ind w:left="6480" w:hanging="360"/>
+      </w:pPr>
+      <w:rPr>
+        <w:rFonts w:ascii="Wingdings" w:hAnsi="Wingdings" w:hint="default"/>
+        <w:sz w:val="20"/>
+      </w:rPr>
+    </w:lvl>
+  </w:abstractNum>
+  <w:abstractNum w:abstractNumId="32" w15:restartNumberingAfterBreak="0">
     <w:nsid w:val="5AC50B0C"/>
     <w:multiLevelType w:val="multilevel"/>
     <w:tmpl w:val="D76E54E8"/>
@@ -14626,7 +18637,7 @@
       </w:pPr>
     </w:lvl>
   </w:abstractNum>
-  <w:abstractNum w:abstractNumId="25" w15:restartNumberingAfterBreak="0">
+  <w:abstractNum w:abstractNumId="33" w15:restartNumberingAfterBreak="0">
     <w:nsid w:val="62B22364"/>
     <w:multiLevelType w:val="multilevel"/>
     <w:tmpl w:val="FDBEE682"/>
@@ -14775,7 +18786,7 @@
       </w:rPr>
     </w:lvl>
   </w:abstractNum>
-  <w:abstractNum w:abstractNumId="26" w15:restartNumberingAfterBreak="0">
+  <w:abstractNum w:abstractNumId="34" w15:restartNumberingAfterBreak="0">
     <w:nsid w:val="66E24168"/>
     <w:multiLevelType w:val="multilevel"/>
     <w:tmpl w:val="EBAE31FE"/>
@@ -14924,7 +18935,7 @@
       </w:rPr>
     </w:lvl>
   </w:abstractNum>
-  <w:abstractNum w:abstractNumId="27" w15:restartNumberingAfterBreak="0">
+  <w:abstractNum w:abstractNumId="35" w15:restartNumberingAfterBreak="0">
     <w:nsid w:val="6C0D7FEE"/>
     <w:multiLevelType w:val="multilevel"/>
     <w:tmpl w:val="40263E12"/>
@@ -15073,7 +19084,7 @@
       </w:rPr>
     </w:lvl>
   </w:abstractNum>
-  <w:abstractNum w:abstractNumId="28" w15:restartNumberingAfterBreak="0">
+  <w:abstractNum w:abstractNumId="36" w15:restartNumberingAfterBreak="0">
     <w:nsid w:val="6CCB6EBC"/>
     <w:multiLevelType w:val="multilevel"/>
     <w:tmpl w:val="D64E2F10"/>
@@ -15222,7 +19233,7 @@
       </w:rPr>
     </w:lvl>
   </w:abstractNum>
-  <w:abstractNum w:abstractNumId="29" w15:restartNumberingAfterBreak="0">
+  <w:abstractNum w:abstractNumId="37" w15:restartNumberingAfterBreak="0">
     <w:nsid w:val="6E7C62A7"/>
     <w:multiLevelType w:val="multilevel"/>
     <w:tmpl w:val="CD0A6CBA"/>
@@ -15371,7 +19382,156 @@
       </w:rPr>
     </w:lvl>
   </w:abstractNum>
-  <w:abstractNum w:abstractNumId="30" w15:restartNumberingAfterBreak="0">
+  <w:abstractNum w:abstractNumId="38" w15:restartNumberingAfterBreak="0">
+    <w:nsid w:val="70454902"/>
+    <w:multiLevelType w:val="multilevel"/>
+    <w:tmpl w:val="0CE06C4C"/>
+    <w:lvl w:ilvl="0">
+      <w:start w:val="1"/>
+      <w:numFmt w:val="bullet"/>
+      <w:lvlText w:val=""/>
+      <w:lvlJc w:val="left"/>
+      <w:pPr>
+        <w:tabs>
+          <w:tab w:val="num" w:pos="720"/>
+        </w:tabs>
+        <w:ind w:left="720" w:hanging="360"/>
+      </w:pPr>
+      <w:rPr>
+        <w:rFonts w:ascii="Symbol" w:hAnsi="Symbol" w:hint="default"/>
+        <w:sz w:val="20"/>
+      </w:rPr>
+    </w:lvl>
+    <w:lvl w:ilvl="1" w:tentative="1">
+      <w:start w:val="1"/>
+      <w:numFmt w:val="bullet"/>
+      <w:lvlText w:val=""/>
+      <w:lvlJc w:val="left"/>
+      <w:pPr>
+        <w:tabs>
+          <w:tab w:val="num" w:pos="1440"/>
+        </w:tabs>
+        <w:ind w:left="1440" w:hanging="360"/>
+      </w:pPr>
+      <w:rPr>
+        <w:rFonts w:ascii="Symbol" w:hAnsi="Symbol" w:hint="default"/>
+        <w:sz w:val="20"/>
+      </w:rPr>
+    </w:lvl>
+    <w:lvl w:ilvl="2" w:tentative="1">
+      <w:start w:val="1"/>
+      <w:numFmt w:val="bullet"/>
+      <w:lvlText w:val=""/>
+      <w:lvlJc w:val="left"/>
+      <w:pPr>
+        <w:tabs>
+          <w:tab w:val="num" w:pos="2160"/>
+        </w:tabs>
+        <w:ind w:left="2160" w:hanging="360"/>
+      </w:pPr>
+      <w:rPr>
+        <w:rFonts w:ascii="Symbol" w:hAnsi="Symbol" w:hint="default"/>
+        <w:sz w:val="20"/>
+      </w:rPr>
+    </w:lvl>
+    <w:lvl w:ilvl="3" w:tentative="1">
+      <w:start w:val="1"/>
+      <w:numFmt w:val="bullet"/>
+      <w:lvlText w:val=""/>
+      <w:lvlJc w:val="left"/>
+      <w:pPr>
+        <w:tabs>
+          <w:tab w:val="num" w:pos="2880"/>
+        </w:tabs>
+        <w:ind w:left="2880" w:hanging="360"/>
+      </w:pPr>
+      <w:rPr>
+        <w:rFonts w:ascii="Symbol" w:hAnsi="Symbol" w:hint="default"/>
+        <w:sz w:val="20"/>
+      </w:rPr>
+    </w:lvl>
+    <w:lvl w:ilvl="4" w:tentative="1">
+      <w:start w:val="1"/>
+      <w:numFmt w:val="bullet"/>
+      <w:lvlText w:val=""/>
+      <w:lvlJc w:val="left"/>
+      <w:pPr>
+        <w:tabs>
+          <w:tab w:val="num" w:pos="3600"/>
+        </w:tabs>
+        <w:ind w:left="3600" w:hanging="360"/>
+      </w:pPr>
+      <w:rPr>
+        <w:rFonts w:ascii="Symbol" w:hAnsi="Symbol" w:hint="default"/>
+        <w:sz w:val="20"/>
+      </w:rPr>
+    </w:lvl>
+    <w:lvl w:ilvl="5" w:tentative="1">
+      <w:start w:val="1"/>
+      <w:numFmt w:val="bullet"/>
+      <w:lvlText w:val=""/>
+      <w:lvlJc w:val="left"/>
+      <w:pPr>
+        <w:tabs>
+          <w:tab w:val="num" w:pos="4320"/>
+        </w:tabs>
+        <w:ind w:left="4320" w:hanging="360"/>
+      </w:pPr>
+      <w:rPr>
+        <w:rFonts w:ascii="Symbol" w:hAnsi="Symbol" w:hint="default"/>
+        <w:sz w:val="20"/>
+      </w:rPr>
+    </w:lvl>
+    <w:lvl w:ilvl="6" w:tentative="1">
+      <w:start w:val="1"/>
+      <w:numFmt w:val="bullet"/>
+      <w:lvlText w:val=""/>
+      <w:lvlJc w:val="left"/>
+      <w:pPr>
+        <w:tabs>
+          <w:tab w:val="num" w:pos="5040"/>
+        </w:tabs>
+        <w:ind w:left="5040" w:hanging="360"/>
+      </w:pPr>
+      <w:rPr>
+        <w:rFonts w:ascii="Symbol" w:hAnsi="Symbol" w:hint="default"/>
+        <w:sz w:val="20"/>
+      </w:rPr>
+    </w:lvl>
+    <w:lvl w:ilvl="7" w:tentative="1">
+      <w:start w:val="1"/>
+      <w:numFmt w:val="bullet"/>
+      <w:lvlText w:val=""/>
+      <w:lvlJc w:val="left"/>
+      <w:pPr>
+        <w:tabs>
+          <w:tab w:val="num" w:pos="5760"/>
+        </w:tabs>
+        <w:ind w:left="5760" w:hanging="360"/>
+      </w:pPr>
+      <w:rPr>
+        <w:rFonts w:ascii="Symbol" w:hAnsi="Symbol" w:hint="default"/>
+        <w:sz w:val="20"/>
+      </w:rPr>
+    </w:lvl>
+    <w:lvl w:ilvl="8" w:tentative="1">
+      <w:start w:val="1"/>
+      <w:numFmt w:val="bullet"/>
+      <w:lvlText w:val=""/>
+      <w:lvlJc w:val="left"/>
+      <w:pPr>
+        <w:tabs>
+          <w:tab w:val="num" w:pos="6480"/>
+        </w:tabs>
+        <w:ind w:left="6480" w:hanging="360"/>
+      </w:pPr>
+      <w:rPr>
+        <w:rFonts w:ascii="Symbol" w:hAnsi="Symbol" w:hint="default"/>
+        <w:sz w:val="20"/>
+      </w:rPr>
+    </w:lvl>
+  </w:abstractNum>
+  <w:abstractNum w:abstractNumId="39" w15:restartNumberingAfterBreak="0">
     <w:nsid w:val="71227B71"/>
     <w:multiLevelType w:val="multilevel"/>
     <w:tmpl w:val="C7A48798"/>
@@ -15516,7 +19676,7 @@
       </w:rPr>
     </w:lvl>
   </w:abstractNum>
-  <w:abstractNum w:abstractNumId="31" w15:restartNumberingAfterBreak="0">
+  <w:abstractNum w:abstractNumId="40" w15:restartNumberingAfterBreak="0">
     <w:nsid w:val="79017F44"/>
     <w:multiLevelType w:val="multilevel"/>
     <w:tmpl w:val="6FAECD38"/>
@@ -15665,7 +19825,7 @@
       </w:rPr>
     </w:lvl>
   </w:abstractNum>
-  <w:abstractNum w:abstractNumId="32" w15:restartNumberingAfterBreak="0">
+  <w:abstractNum w:abstractNumId="41" w15:restartNumberingAfterBreak="0">
     <w:nsid w:val="79E2365B"/>
     <w:multiLevelType w:val="hybridMultilevel"/>
     <w:tmpl w:val="9D9CCF5A"/>
@@ -15754,7 +19914,7 @@
       </w:pPr>
     </w:lvl>
   </w:abstractNum>
-  <w:abstractNum w:abstractNumId="33" w15:restartNumberingAfterBreak="0">
+  <w:abstractNum w:abstractNumId="42" w15:restartNumberingAfterBreak="0">
     <w:nsid w:val="7B7C1F0C"/>
     <w:multiLevelType w:val="multilevel"/>
     <w:tmpl w:val="87986E1C"/>
@@ -15903,7 +20063,156 @@
       </w:rPr>
     </w:lvl>
   </w:abstractNum>
-  <w:abstractNum w:abstractNumId="34" w15:restartNumberingAfterBreak="0">
+  <w:abstractNum w:abstractNumId="43" w15:restartNumberingAfterBreak="0">
+    <w:nsid w:val="7CBE5D09"/>
+    <w:multiLevelType w:val="multilevel"/>
+    <w:tmpl w:val="B30416BE"/>
+    <w:lvl w:ilvl="0">
+      <w:start w:val="1"/>
+      <w:numFmt w:val="bullet"/>
+      <w:lvlText w:val=""/>
+      <w:lvlJc w:val="left"/>
+      <w:pPr>
+        <w:tabs>
+          <w:tab w:val="num" w:pos="720"/>
+        </w:tabs>
+        <w:ind w:left="720" w:hanging="360"/>
+      </w:pPr>
+      <w:rPr>
+        <w:rFonts w:ascii="Symbol" w:hAnsi="Symbol" w:hint="default"/>
+        <w:sz w:val="20"/>
+      </w:rPr>
+    </w:lvl>
+    <w:lvl w:ilvl="1" w:tentative="1">
+      <w:start w:val="1"/>
+      <w:numFmt w:val="bullet"/>
+      <w:lvlText w:val=""/>
+      <w:lvlJc w:val="left"/>
+      <w:pPr>
+        <w:tabs>
+          <w:tab w:val="num" w:pos="1440"/>
+        </w:tabs>
+        <w:ind w:left="1440" w:hanging="360"/>
+      </w:pPr>
+      <w:rPr>
+        <w:rFonts w:ascii="Symbol" w:hAnsi="Symbol" w:hint="default"/>
+        <w:sz w:val="20"/>
+      </w:rPr>
+    </w:lvl>
+    <w:lvl w:ilvl="2" w:tentative="1">
+      <w:start w:val="1"/>
+      <w:numFmt w:val="bullet"/>
+      <w:lvlText w:val=""/>
+      <w:lvlJc w:val="left"/>
+      <w:pPr>
+        <w:tabs>
+          <w:tab w:val="num" w:pos="2160"/>
+        </w:tabs>
+        <w:ind w:left="2160" w:hanging="360"/>
+      </w:pPr>
+      <w:rPr>
+        <w:rFonts w:ascii="Symbol" w:hAnsi="Symbol" w:hint="default"/>
+        <w:sz w:val="20"/>
+      </w:rPr>
+    </w:lvl>
+    <w:lvl w:ilvl="3" w:tentative="1">
+      <w:start w:val="1"/>
+      <w:numFmt w:val="bullet"/>
+      <w:lvlText w:val=""/>
+      <w:lvlJc w:val="left"/>
+      <w:pPr>
+        <w:tabs>
+          <w:tab w:val="num" w:pos="2880"/>
+        </w:tabs>
+        <w:ind w:left="2880" w:hanging="360"/>
+      </w:pPr>
+      <w:rPr>
+        <w:rFonts w:ascii="Symbol" w:hAnsi="Symbol" w:hint="default"/>
+        <w:sz w:val="20"/>
+      </w:rPr>
+    </w:lvl>
+    <w:lvl w:ilvl="4" w:tentative="1">
+      <w:start w:val="1"/>
+      <w:numFmt w:val="bullet"/>
+      <w:lvlText w:val=""/>
+      <w:lvlJc w:val="left"/>
+      <w:pPr>
+        <w:tabs>
+          <w:tab w:val="num" w:pos="3600"/>
+        </w:tabs>
+        <w:ind w:left="3600" w:hanging="360"/>
+      </w:pPr>
+      <w:rPr>
+        <w:rFonts w:ascii="Symbol" w:hAnsi="Symbol" w:hint="default"/>
+        <w:sz w:val="20"/>
+      </w:rPr>
+    </w:lvl>
+    <w:lvl w:ilvl="5" w:tentative="1">
+      <w:start w:val="1"/>
+      <w:numFmt w:val="bullet"/>
+      <w:lvlText w:val=""/>
+      <w:lvlJc w:val="left"/>
+      <w:pPr>
+        <w:tabs>
+          <w:tab w:val="num" w:pos="4320"/>
+        </w:tabs>
+        <w:ind w:left="4320" w:hanging="360"/>
+      </w:pPr>
+      <w:rPr>
+        <w:rFonts w:ascii="Symbol" w:hAnsi="Symbol" w:hint="default"/>
+        <w:sz w:val="20"/>
+      </w:rPr>
+    </w:lvl>
+    <w:lvl w:ilvl="6" w:tentative="1">
+      <w:start w:val="1"/>
+      <w:numFmt w:val="bullet"/>
+      <w:lvlText w:val=""/>
+      <w:lvlJc w:val="left"/>
+      <w:pPr>
+        <w:tabs>
+          <w:tab w:val="num" w:pos="5040"/>
+        </w:tabs>
+        <w:ind w:left="5040" w:hanging="360"/>
+      </w:pPr>
+      <w:rPr>
+        <w:rFonts w:ascii="Symbol" w:hAnsi="Symbol" w:hint="default"/>
+        <w:sz w:val="20"/>
+      </w:rPr>
+    </w:lvl>
+    <w:lvl w:ilvl="7" w:tentative="1">
+      <w:start w:val="1"/>
+      <w:numFmt w:val="bullet"/>
+      <w:lvlText w:val=""/>
+      <w:lvlJc w:val="left"/>
+      <w:pPr>
+        <w:tabs>
+          <w:tab w:val="num" w:pos="5760"/>
+        </w:tabs>
+        <w:ind w:left="5760" w:hanging="360"/>
+      </w:pPr>
+      <w:rPr>
+        <w:rFonts w:ascii="Symbol" w:hAnsi="Symbol" w:hint="default"/>
+        <w:sz w:val="20"/>
+      </w:rPr>
+    </w:lvl>
+    <w:lvl w:ilvl="8" w:tentative="1">
+      <w:start w:val="1"/>
+      <w:numFmt w:val="bullet"/>
+      <w:lvlText w:val=""/>
+      <w:lvlJc w:val="left"/>
+      <w:pPr>
+        <w:tabs>
+          <w:tab w:val="num" w:pos="6480"/>
+        </w:tabs>
+        <w:ind w:left="6480" w:hanging="360"/>
+      </w:pPr>
+      <w:rPr>
+        <w:rFonts w:ascii="Symbol" w:hAnsi="Symbol" w:hint="default"/>
+        <w:sz w:val="20"/>
+      </w:rPr>
+    </w:lvl>
+  </w:abstractNum>
+  <w:abstractNum w:abstractNumId="44" w15:restartNumberingAfterBreak="0">
     <w:nsid w:val="7D056AF9"/>
     <w:multiLevelType w:val="multilevel"/>
     <w:tmpl w:val="3F3AFD8A"/>
@@ -16052,7 +20361,7 @@
       </w:rPr>
     </w:lvl>
   </w:abstractNum>
-  <w:abstractNum w:abstractNumId="35" w15:restartNumberingAfterBreak="0">
+  <w:abstractNum w:abstractNumId="45" w15:restartNumberingAfterBreak="0">
     <w:nsid w:val="7DCB328B"/>
     <w:multiLevelType w:val="multilevel"/>
     <w:tmpl w:val="7BD64882"/>
@@ -16201,7 +20510,7 @@
       </w:rPr>
     </w:lvl>
   </w:abstractNum>
-  <w:abstractNum w:abstractNumId="36" w15:restartNumberingAfterBreak="0">
+  <w:abstractNum w:abstractNumId="46" w15:restartNumberingAfterBreak="0">
     <w:nsid w:val="7DDF29FF"/>
     <w:multiLevelType w:val="hybridMultilevel"/>
     <w:tmpl w:val="D0D41404"/>
@@ -16288,115 +20597,145 @@
     </w:lvl>
   </w:abstractNum>
   <w:num w:numId="1" w16cid:durableId="1111585891">
-    <w:abstractNumId w:val="32"/>
+    <w:abstractNumId w:val="41"/>
   </w:num>
   <w:num w:numId="2" w16cid:durableId="1195314723">
-    <w:abstractNumId w:val="14"/>
+    <w:abstractNumId w:val="17"/>
   </w:num>
   <w:num w:numId="3" w16cid:durableId="1872185362">
     <w:abstractNumId w:val="1"/>
   </w:num>
   <w:num w:numId="4" w16cid:durableId="1099570195">
-    <w:abstractNumId w:val="15"/>
+    <w:abstractNumId w:val="18"/>
   </w:num>
   <w:num w:numId="5" w16cid:durableId="1348562247">
-    <w:abstractNumId w:val="17"/>
+    <w:abstractNumId w:val="20"/>
   </w:num>
   <w:num w:numId="6" w16cid:durableId="774717018">
-    <w:abstractNumId w:val="34"/>
+    <w:abstractNumId w:val="44"/>
   </w:num>
   <w:num w:numId="7" w16cid:durableId="559748346">
-    <w:abstractNumId w:val="20"/>
+    <w:abstractNumId w:val="23"/>
   </w:num>
   <w:num w:numId="8" w16cid:durableId="868372094">
     <w:abstractNumId w:val="0"/>
   </w:num>
   <w:num w:numId="9" w16cid:durableId="1608388204">
+    <w:abstractNumId w:val="35"/>
+  </w:num>
+  <w:num w:numId="10" w16cid:durableId="419447710">
+    <w:abstractNumId w:val="39"/>
+  </w:num>
+  <w:num w:numId="11" w16cid:durableId="897060321">
+    <w:abstractNumId w:val="40"/>
+  </w:num>
+  <w:num w:numId="12" w16cid:durableId="1864827216">
+    <w:abstractNumId w:val="11"/>
+  </w:num>
+  <w:num w:numId="13" w16cid:durableId="340590852">
+    <w:abstractNumId w:val="45"/>
+  </w:num>
+  <w:num w:numId="14" w16cid:durableId="1731341302">
+    <w:abstractNumId w:val="16"/>
+  </w:num>
+  <w:num w:numId="15" w16cid:durableId="387649287">
+    <w:abstractNumId w:val="21"/>
+  </w:num>
+  <w:num w:numId="16" w16cid:durableId="1967000103">
+    <w:abstractNumId w:val="22"/>
+  </w:num>
+  <w:num w:numId="17" w16cid:durableId="1514879403">
+    <w:abstractNumId w:val="19"/>
+  </w:num>
+  <w:num w:numId="18" w16cid:durableId="2121141011">
+    <w:abstractNumId w:val="9"/>
+  </w:num>
+  <w:num w:numId="19" w16cid:durableId="1485469234">
+    <w:abstractNumId w:val="42"/>
+  </w:num>
+  <w:num w:numId="20" w16cid:durableId="994525248">
+    <w:abstractNumId w:val="14"/>
+  </w:num>
+  <w:num w:numId="21" w16cid:durableId="823619740">
+    <w:abstractNumId w:val="6"/>
+  </w:num>
+  <w:num w:numId="22" w16cid:durableId="321275381">
+    <w:abstractNumId w:val="34"/>
+  </w:num>
+  <w:num w:numId="23" w16cid:durableId="523982421">
+    <w:abstractNumId w:val="12"/>
+  </w:num>
+  <w:num w:numId="24" w16cid:durableId="2020229152">
     <w:abstractNumId w:val="27"/>
   </w:num>
-  <w:num w:numId="10" w16cid:durableId="419447710">
+  <w:num w:numId="25" w16cid:durableId="1924609884">
+    <w:abstractNumId w:val="26"/>
+  </w:num>
+  <w:num w:numId="26" w16cid:durableId="1637220854">
+    <w:abstractNumId w:val="33"/>
+  </w:num>
+  <w:num w:numId="27" w16cid:durableId="1642732455">
+    <w:abstractNumId w:val="32"/>
+  </w:num>
+  <w:num w:numId="28" w16cid:durableId="248150967">
+    <w:abstractNumId w:val="46"/>
+  </w:num>
+  <w:num w:numId="29" w16cid:durableId="1611162697">
+    <w:abstractNumId w:val="36"/>
+  </w:num>
+  <w:num w:numId="30" w16cid:durableId="162743784">
+    <w:abstractNumId w:val="8"/>
+  </w:num>
+  <w:num w:numId="31" w16cid:durableId="684789710">
+    <w:abstractNumId w:val="4"/>
+  </w:num>
+  <w:num w:numId="32" w16cid:durableId="1372456939">
+    <w:abstractNumId w:val="3"/>
+  </w:num>
+  <w:num w:numId="33" w16cid:durableId="998920217">
+    <w:abstractNumId w:val="37"/>
+  </w:num>
+  <w:num w:numId="34" w16cid:durableId="1355840162">
+    <w:abstractNumId w:val="10"/>
+  </w:num>
+  <w:num w:numId="35" w16cid:durableId="1197229763">
     <w:abstractNumId w:val="30"/>
   </w:num>
-  <w:num w:numId="11" w16cid:durableId="897060321">
+  <w:num w:numId="36" w16cid:durableId="252788850">
+    <w:abstractNumId w:val="15"/>
+  </w:num>
+  <w:num w:numId="37" w16cid:durableId="1589460459">
+    <w:abstractNumId w:val="13"/>
+  </w:num>
+  <w:num w:numId="38" w16cid:durableId="231817060">
+    <w:abstractNumId w:val="38"/>
+  </w:num>
+  <w:num w:numId="39" w16cid:durableId="1445884025">
+    <w:abstractNumId w:val="28"/>
+  </w:num>
+  <w:num w:numId="40" w16cid:durableId="531648271">
     <w:abstractNumId w:val="31"/>
   </w:num>
-  <w:num w:numId="12" w16cid:durableId="1864827216">
-    <w:abstractNumId w:val="8"/>
+  <w:num w:numId="41" w16cid:durableId="377163796">
+    <w:abstractNumId w:val="24"/>
   </w:num>
-  <w:num w:numId="13" w16cid:durableId="340590852">
-    <w:abstractNumId w:val="35"/>
+  <w:num w:numId="42" w16cid:durableId="1249584114">
+    <w:abstractNumId w:val="5"/>
   </w:num>
-  <w:num w:numId="14" w16cid:durableId="1731341302">
-    <w:abstractNumId w:val="13"/>
-  </w:num>
-  <w:num w:numId="15" w16cid:durableId="387649287">
-    <w:abstractNumId w:val="18"/>
-  </w:num>
-  <w:num w:numId="16" w16cid:durableId="1967000103">
-    <w:abstractNumId w:val="19"/>
-  </w:num>
-  <w:num w:numId="17" w16cid:durableId="1514879403">
-    <w:abstractNumId w:val="16"/>
-  </w:num>
-  <w:num w:numId="18" w16cid:durableId="2121141011">
-    <w:abstractNumId w:val="6"/>
-  </w:num>
-  <w:num w:numId="19" w16cid:durableId="1485469234">
-    <w:abstractNumId w:val="33"/>
-  </w:num>
-  <w:num w:numId="20" w16cid:durableId="994525248">
-    <w:abstractNumId w:val="11"/>
-  </w:num>
-  <w:num w:numId="21" w16cid:durableId="823619740">
-    <w:abstractNumId w:val="4"/>
-  </w:num>
-  <w:num w:numId="22" w16cid:durableId="321275381">
-    <w:abstractNumId w:val="26"/>
-  </w:num>
-  <w:num w:numId="23" w16cid:durableId="523982421">
-    <w:abstractNumId w:val="9"/>
-  </w:num>
-  <w:num w:numId="24" w16cid:durableId="2020229152">
-    <w:abstractNumId w:val="22"/>
-  </w:num>
-  <w:num w:numId="25" w16cid:durableId="1924609884">
-    <w:abstractNumId w:val="21"/>
-  </w:num>
-  <w:num w:numId="26" w16cid:durableId="1637220854">
+  <w:num w:numId="43" w16cid:durableId="1573201744">
     <w:abstractNumId w:val="25"/>
   </w:num>
-  <w:num w:numId="27" w16cid:durableId="1642732455">
-    <w:abstractNumId w:val="24"/>
+  <w:num w:numId="44" w16cid:durableId="122163947">
+    <w:abstractNumId w:val="29"/>
   </w:num>
-  <w:num w:numId="28" w16cid:durableId="248150967">
-    <w:abstractNumId w:val="36"/>
+  <w:num w:numId="45" w16cid:durableId="2022853363">
+    <w:abstractNumId w:val="43"/>
   </w:num>
-  <w:num w:numId="29" w16cid:durableId="1611162697">
-    <w:abstractNumId w:val="28"/>
-  </w:num>
-  <w:num w:numId="30" w16cid:durableId="162743784">
-    <w:abstractNumId w:val="5"/>
-  </w:num>
-  <w:num w:numId="31" w16cid:durableId="684789710">
-    <w:abstractNumId w:val="3"/>
-  </w:num>
-  <w:num w:numId="32" w16cid:durableId="1372456939">
+  <w:num w:numId="46" w16cid:durableId="1818762818">
     <w:abstractNumId w:val="2"/>
   </w:num>
-  <w:num w:numId="33" w16cid:durableId="998920217">
-    <w:abstractNumId w:val="29"/>
-  </w:num>
-  <w:num w:numId="34" w16cid:durableId="1355840162">
+  <w:num w:numId="47" w16cid:durableId="371732490">
     <w:abstractNumId w:val="7"/>
-  </w:num>
-  <w:num w:numId="35" w16cid:durableId="1197229763">
-    <w:abstractNumId w:val="23"/>
-  </w:num>
-  <w:num w:numId="36" w16cid:durableId="252788850">
-    <w:abstractNumId w:val="12"/>
-  </w:num>
-  <w:num w:numId="37" w16cid:durableId="1589460459">
-    <w:abstractNumId w:val="10"/>
   </w:num>
 </w:numbering>
 </file>

</xml_diff>